<commit_message>
Actualice las BBDD iniciales, y agregue todas las fotos al manual de instalación.
Falta volver a generar el instalador del servidor y redactar las instrucciones del manual de usuario
</commit_message>
<xml_diff>
--- a/Manuales/Manual de Usuario.docx
+++ b/Manuales/Manual de Usuario.docx
@@ -1,6 +1,6 @@
 
 <file path=word/document.xml><?xml version="1.0" encoding="utf-8"?>
-<w:document xmlns:wpc="http://schemas.microsoft.com/office/word/2010/wordprocessingCanvas" xmlns:cx="http://schemas.microsoft.com/office/drawing/2014/chartex" xmlns:cx1="http://schemas.microsoft.com/office/drawing/2015/9/8/chartex" xmlns:cx2="http://schemas.microsoft.com/office/drawing/2015/10/21/chartex" xmlns:cx3="http://schemas.microsoft.com/office/drawing/2016/5/9/chartex" xmlns:cx4="http://schemas.microsoft.com/office/drawing/2016/5/10/chartex" xmlns:cx5="http://schemas.microsoft.com/office/drawing/2016/5/11/chartex" xmlns:cx6="http://schemas.microsoft.com/office/drawing/2016/5/12/chartex" xmlns:cx7="http://schemas.microsoft.com/office/drawing/2016/5/13/chartex" xmlns:cx8="http://schemas.microsoft.com/office/drawing/2016/5/14/chartex" xmlns:mc="http://schemas.openxmlformats.org/markup-compatibility/2006" xmlns:aink="http://schemas.microsoft.com/office/drawing/2016/ink" xmlns:am3d="http://schemas.microsoft.com/office/drawing/2017/model3d" xmlns:o="urn:schemas-microsoft-com:office:office" xmlns:r="http://schemas.openxmlformats.org/officeDocument/2006/relationships" xmlns:m="http://schemas.openxmlformats.org/officeDocument/2006/math" xmlns:v="urn:schemas-microsoft-com:vml" xmlns:wp14="http://schemas.microsoft.com/office/word/2010/wordprocessingDrawing" xmlns:wp="http://schemas.openxmlformats.org/drawingml/2006/wordprocessingDrawing" xmlns:w10="urn:schemas-microsoft-com:office:word" xmlns:w="http://schemas.openxmlformats.org/wordprocessingml/2006/main" xmlns:w14="http://schemas.microsoft.com/office/word/2010/wordml" xmlns:w15="http://schemas.microsoft.com/office/word/2012/wordml" xmlns:w16cex="http://schemas.microsoft.com/office/word/2018/wordml/cex" xmlns:w16cid="http://schemas.microsoft.com/office/word/2016/wordml/cid" xmlns:w16="http://schemas.microsoft.com/office/word/2018/wordml" xmlns:w16sdtdh="http://schemas.microsoft.com/office/word/2020/wordml/sdtdatahash" xmlns:w16se="http://schemas.microsoft.com/office/word/2015/wordml/symex" xmlns:wpg="http://schemas.microsoft.com/office/word/2010/wordprocessingGroup" xmlns:wpi="http://schemas.microsoft.com/office/word/2010/wordprocessingInk" xmlns:wne="http://schemas.microsoft.com/office/word/2006/wordml" xmlns:wps="http://schemas.microsoft.com/office/word/2010/wordprocessingShape" mc:Ignorable="w14 w15 w16se w16cid w16 w16cex w16sdtdh wp14">
+<w:document xmlns:wpc="http://schemas.microsoft.com/office/word/2010/wordprocessingCanvas" xmlns:mc="http://schemas.openxmlformats.org/markup-compatibility/2006" xmlns:o="urn:schemas-microsoft-com:office:office" xmlns:r="http://schemas.openxmlformats.org/officeDocument/2006/relationships" xmlns:m="http://schemas.openxmlformats.org/officeDocument/2006/math" xmlns:v="urn:schemas-microsoft-com:vml" xmlns:wp14="http://schemas.microsoft.com/office/word/2010/wordprocessingDrawing" xmlns:wp="http://schemas.openxmlformats.org/drawingml/2006/wordprocessingDrawing" xmlns:w10="urn:schemas-microsoft-com:office:word" xmlns:w="http://schemas.openxmlformats.org/wordprocessingml/2006/main" xmlns:w14="http://schemas.microsoft.com/office/word/2010/wordml" xmlns:w15="http://schemas.microsoft.com/office/word/2012/wordml" xmlns:wpg="http://schemas.microsoft.com/office/word/2010/wordprocessingGroup" xmlns:wpi="http://schemas.microsoft.com/office/word/2010/wordprocessingInk" xmlns:wne="http://schemas.microsoft.com/office/word/2006/wordml" xmlns:wps="http://schemas.microsoft.com/office/word/2010/wordprocessingShape" mc:Ignorable="w14 w15 wp14">
   <w:body>
     <w:p>
       <w:r>
@@ -19,7 +19,7 @@
         <w:rPr>
           <w:lang w:val="es-ES"/>
         </w:rPr>
-        <w:id w:val="-400988080"/>
+        <w:id w:val="945895731"/>
         <w:docPartObj>
           <w:docPartGallery w:val="Table of Contents"/>
           <w:docPartUnique/>
@@ -28,17 +28,16 @@
       <w:sdtEndPr>
         <w:rPr>
           <w:rFonts w:asciiTheme="minorHAnsi" w:eastAsiaTheme="minorHAnsi" w:hAnsiTheme="minorHAnsi" w:cstheme="minorBidi"/>
-          <w:noProof/>
           <w:color w:val="auto"/>
           <w:sz w:val="24"/>
           <w:szCs w:val="24"/>
-          <w:lang w:val="es-ES_tradnl" w:eastAsia="en-US"/>
+          <w:lang w:eastAsia="en-US"/>
         </w:rPr>
       </w:sdtEndPr>
       <w:sdtContent>
         <w:p>
           <w:pPr>
-            <w:pStyle w:val="TtuloTDC"/>
+            <w:pStyle w:val="TtulodeTDC"/>
           </w:pPr>
           <w:r>
             <w:rPr>
@@ -49,18 +48,31 @@
         </w:p>
         <w:p>
           <w:r>
+            <w:rPr>
+              <w:b/>
+              <w:bCs/>
+              <w:lang w:val="es-ES"/>
+            </w:rPr>
             <w:fldChar w:fldCharType="begin"/>
-          </w:r>
-          <w:r>
-            <w:instrText>TOC \o "1-3" \h \z \u</w:instrText>
-          </w:r>
-          <w:r>
-            <w:fldChar w:fldCharType="separate"/>
           </w:r>
           <w:r>
             <w:rPr>
               <w:b/>
               <w:bCs/>
+              <w:lang w:val="es-ES"/>
+            </w:rPr>
+            <w:instrText xml:space="preserve"> TOC \o "1-3" \h \z \u </w:instrText>
+          </w:r>
+          <w:r>
+            <w:rPr>
+              <w:b/>
+              <w:bCs/>
+              <w:lang w:val="es-ES"/>
+            </w:rPr>
+            <w:fldChar w:fldCharType="separate"/>
+          </w:r>
+          <w:r>
+            <w:rPr>
               <w:noProof/>
               <w:lang w:val="es-ES"/>
             </w:rPr>
@@ -70,7 +82,7 @@
             <w:rPr>
               <w:b/>
               <w:bCs/>
-              <w:noProof/>
+              <w:lang w:val="es-ES"/>
             </w:rPr>
             <w:fldChar w:fldCharType="end"/>
           </w:r>
@@ -84,7 +96,7 @@
     </w:p>
     <w:p>
       <w:pPr>
-        <w:pStyle w:val="Ttulo"/>
+        <w:pStyle w:val="Puesto"/>
       </w:pPr>
       <w:r>
         <w:lastRenderedPageBreak/>
@@ -101,7 +113,7 @@
     </w:p>
     <w:p>
       <w:pPr>
-        <w:pStyle w:val="Ttulo"/>
+        <w:pStyle w:val="Puesto"/>
       </w:pPr>
       <w:r>
         <w:t>Todos los usuarios</w:t>
@@ -117,18 +129,121 @@
     </w:p>
     <w:p>
       <w:r>
+        <w:drawing>
+          <wp:anchor distT="0" distB="0" distL="114300" distR="114300" simplePos="0" relativeHeight="251658240" behindDoc="0" locked="0" layoutInCell="1" allowOverlap="1" wp14:anchorId="649CFAC7" wp14:editId="443E49E5">
+            <wp:simplePos x="0" y="0"/>
+            <wp:positionH relativeFrom="column">
+              <wp:posOffset>-3810</wp:posOffset>
+            </wp:positionH>
+            <wp:positionV relativeFrom="paragraph">
+              <wp:posOffset>-3175</wp:posOffset>
+            </wp:positionV>
+            <wp:extent cx="3067478" cy="2667372"/>
+            <wp:effectExtent l="0" t="0" r="0" b="0"/>
+            <wp:wrapSquare wrapText="bothSides"/>
+            <wp:docPr id="1" name="Imagen 1"/>
+            <wp:cNvGraphicFramePr>
+              <a:graphicFrameLocks xmlns:a="http://schemas.openxmlformats.org/drawingml/2006/main" noChangeAspect="1"/>
+            </wp:cNvGraphicFramePr>
+            <a:graphic xmlns:a="http://schemas.openxmlformats.org/drawingml/2006/main">
+              <a:graphicData uri="http://schemas.openxmlformats.org/drawingml/2006/picture">
+                <pic:pic xmlns:pic="http://schemas.openxmlformats.org/drawingml/2006/picture">
+                  <pic:nvPicPr>
+                    <pic:cNvPr id="1" name=""/>
+                    <pic:cNvPicPr/>
+                  </pic:nvPicPr>
+                  <pic:blipFill>
+                    <a:blip r:embed="rId5">
+                      <a:extLst>
+                        <a:ext uri="{28A0092B-C50C-407E-A947-70E740481C1C}">
+                          <a14:useLocalDpi xmlns:a14="http://schemas.microsoft.com/office/drawing/2010/main" val="0"/>
+                        </a:ext>
+                      </a:extLst>
+                    </a:blip>
+                    <a:stretch>
+                      <a:fillRect/>
+                    </a:stretch>
+                  </pic:blipFill>
+                  <pic:spPr>
+                    <a:xfrm>
+                      <a:off x="0" y="0"/>
+                      <a:ext cx="3067478" cy="2667372"/>
+                    </a:xfrm>
+                    <a:prstGeom prst="rect">
+                      <a:avLst/>
+                    </a:prstGeom>
+                  </pic:spPr>
+                </pic:pic>
+              </a:graphicData>
+            </a:graphic>
+          </wp:anchor>
+        </w:drawing>
+      </w:r>
+      <w:r>
         <w:t>Al abrir el sistema, este le pedirá que se identifique usando el nombre de usuario que se le asignó y su contraseña. Tenga en cuenta que si es la primera vez</w:t>
       </w:r>
       <w:r>
         <w:t xml:space="preserve"> que ingresa la contraseña asignada le llegará por correo electrónico, verifique su casilla de spam por las dudas. Esa contraseña solo la conoce usted, en caso de que no la recuerde o no pueda encontrar el mail pídale al administrador que le realice un blanqueo de contraseña.</w:t>
       </w:r>
     </w:p>
+    <w:p/>
     <w:p/>
     <w:p>
       <w:pPr>
         <w:pStyle w:val="Subttulo"/>
       </w:pPr>
       <w:r>
+        <w:drawing>
+          <wp:anchor distT="0" distB="0" distL="114300" distR="114300" simplePos="0" relativeHeight="251659264" behindDoc="0" locked="0" layoutInCell="1" allowOverlap="1" wp14:anchorId="78D8BFA2" wp14:editId="68C7E40B">
+            <wp:simplePos x="0" y="0"/>
+            <wp:positionH relativeFrom="margin">
+              <wp:align>right</wp:align>
+            </wp:positionH>
+            <wp:positionV relativeFrom="paragraph">
+              <wp:posOffset>6985</wp:posOffset>
+            </wp:positionV>
+            <wp:extent cx="2781688" cy="3715268"/>
+            <wp:effectExtent l="0" t="0" r="0" b="0"/>
+            <wp:wrapSquare wrapText="bothSides"/>
+            <wp:docPr id="2" name="Imagen 2"/>
+            <wp:cNvGraphicFramePr>
+              <a:graphicFrameLocks xmlns:a="http://schemas.openxmlformats.org/drawingml/2006/main" noChangeAspect="1"/>
+            </wp:cNvGraphicFramePr>
+            <a:graphic xmlns:a="http://schemas.openxmlformats.org/drawingml/2006/main">
+              <a:graphicData uri="http://schemas.openxmlformats.org/drawingml/2006/picture">
+                <pic:pic xmlns:pic="http://schemas.openxmlformats.org/drawingml/2006/picture">
+                  <pic:nvPicPr>
+                    <pic:cNvPr id="1" name=""/>
+                    <pic:cNvPicPr/>
+                  </pic:nvPicPr>
+                  <pic:blipFill>
+                    <a:blip r:embed="rId6">
+                      <a:extLst>
+                        <a:ext uri="{28A0092B-C50C-407E-A947-70E740481C1C}">
+                          <a14:useLocalDpi xmlns:a14="http://schemas.microsoft.com/office/drawing/2010/main" val="0"/>
+                        </a:ext>
+                      </a:extLst>
+                    </a:blip>
+                    <a:stretch>
+                      <a:fillRect/>
+                    </a:stretch>
+                  </pic:blipFill>
+                  <pic:spPr>
+                    <a:xfrm>
+                      <a:off x="0" y="0"/>
+                      <a:ext cx="2781688" cy="3715268"/>
+                    </a:xfrm>
+                    <a:prstGeom prst="rect">
+                      <a:avLst/>
+                    </a:prstGeom>
+                  </pic:spPr>
+                </pic:pic>
+              </a:graphicData>
+            </a:graphic>
+          </wp:anchor>
+        </w:drawing>
+      </w:r>
+      <w:r>
         <w:t>Modificar datos personales</w:t>
       </w:r>
     </w:p>
@@ -136,19 +251,15 @@
       <w:r>
         <w:t xml:space="preserve">Desde el menú </w:t>
       </w:r>
-      <w:proofErr w:type="spellStart"/>
-      <w:r>
-        <w:t>asdf</w:t>
-      </w:r>
-      <w:proofErr w:type="spellEnd"/>
+      <w:r>
+        <w:t>Mi Cuenta</w:t>
+      </w:r>
       <w:r>
         <w:t xml:space="preserve"> seleccione la opción </w:t>
       </w:r>
-      <w:proofErr w:type="spellStart"/>
-      <w:r>
-        <w:t>asdf</w:t>
-      </w:r>
-      <w:proofErr w:type="spellEnd"/>
+      <w:r>
+        <w:t>Mis datos</w:t>
+      </w:r>
       <w:r>
         <w:t>.</w:t>
       </w:r>
@@ -166,72 +277,420 @@
       <w:pPr>
         <w:pStyle w:val="Subttulo"/>
       </w:pPr>
+    </w:p>
+    <w:p>
+      <w:pPr>
+        <w:pStyle w:val="Subttulo"/>
+      </w:pPr>
+    </w:p>
+    <w:p>
+      <w:pPr>
+        <w:pStyle w:val="Subttulo"/>
+      </w:pPr>
+    </w:p>
+    <w:p>
+      <w:pPr>
+        <w:pStyle w:val="Subttulo"/>
+      </w:pPr>
+    </w:p>
+    <w:p>
+      <w:pPr>
+        <w:pStyle w:val="Subttulo"/>
+      </w:pPr>
+    </w:p>
+    <w:p>
+      <w:pPr>
+        <w:pStyle w:val="Subttulo"/>
+      </w:pPr>
+    </w:p>
+    <w:p>
+      <w:pPr>
+        <w:pStyle w:val="Subttulo"/>
+      </w:pPr>
       <w:r>
         <w:t>Cambiar de idioma</w:t>
       </w:r>
     </w:p>
     <w:p>
       <w:r>
+        <w:lastRenderedPageBreak/>
+        <w:drawing>
+          <wp:inline distT="0" distB="0" distL="0" distR="0" wp14:anchorId="7878B960" wp14:editId="118B470A">
+            <wp:extent cx="3524742" cy="1171739"/>
+            <wp:effectExtent l="0" t="0" r="0" b="9525"/>
+            <wp:docPr id="3" name="Imagen 3"/>
+            <wp:cNvGraphicFramePr>
+              <a:graphicFrameLocks xmlns:a="http://schemas.openxmlformats.org/drawingml/2006/main" noChangeAspect="1"/>
+            </wp:cNvGraphicFramePr>
+            <a:graphic xmlns:a="http://schemas.openxmlformats.org/drawingml/2006/main">
+              <a:graphicData uri="http://schemas.openxmlformats.org/drawingml/2006/picture">
+                <pic:pic xmlns:pic="http://schemas.openxmlformats.org/drawingml/2006/picture">
+                  <pic:nvPicPr>
+                    <pic:cNvPr id="1" name=""/>
+                    <pic:cNvPicPr/>
+                  </pic:nvPicPr>
+                  <pic:blipFill>
+                    <a:blip r:embed="rId7">
+                      <a:extLst>
+                        <a:ext uri="{28A0092B-C50C-407E-A947-70E740481C1C}">
+                          <a14:useLocalDpi xmlns:a14="http://schemas.microsoft.com/office/drawing/2010/main" val="0"/>
+                        </a:ext>
+                      </a:extLst>
+                    </a:blip>
+                    <a:stretch>
+                      <a:fillRect/>
+                    </a:stretch>
+                  </pic:blipFill>
+                  <pic:spPr>
+                    <a:xfrm>
+                      <a:off x="0" y="0"/>
+                      <a:ext cx="3524742" cy="1171739"/>
+                    </a:xfrm>
+                    <a:prstGeom prst="rect">
+                      <a:avLst/>
+                    </a:prstGeom>
+                  </pic:spPr>
+                </pic:pic>
+              </a:graphicData>
+            </a:graphic>
+          </wp:inline>
+        </w:drawing>
+      </w:r>
+    </w:p>
+    <w:p>
+      <w:r>
         <w:t xml:space="preserve">Desde el menú </w:t>
       </w:r>
+      <w:r>
+        <w:t>Mi cuenta</w:t>
+      </w:r>
+      <w:r>
+        <w:t xml:space="preserve"> al expandir la opción </w:t>
+      </w:r>
+      <w:r>
+        <w:t>Seleccionar idioma</w:t>
+      </w:r>
+      <w:r>
+        <w:t xml:space="preserve"> se desplegarán todos los idiomas disponibles. </w:t>
+      </w:r>
       <w:proofErr w:type="spellStart"/>
       <w:r>
-        <w:t>asdf</w:t>
+        <w:t>Clickeando</w:t>
       </w:r>
       <w:proofErr w:type="spellEnd"/>
       <w:r>
-        <w:t xml:space="preserve"> </w:t>
-      </w:r>
-      <w:r>
-        <w:t xml:space="preserve">al expandir la opción </w:t>
-      </w:r>
+        <w:t xml:space="preserve"> sobre cualquiera de ellos toda la interfaz de Velusel se cambiará al idioma seleccionado.</w:t>
+      </w:r>
+    </w:p>
+    <w:p/>
+    <w:p>
+      <w:pPr>
+        <w:pStyle w:val="Puesto"/>
+      </w:pPr>
+      <w:r>
+        <w:t>Usuario Administrador</w:t>
+      </w:r>
+    </w:p>
+    <w:p>
+      <w:r>
+        <w:t>Si es la primera vez que utiliza el sistema Velusel</w:t>
+      </w:r>
+      <w:r>
+        <w:t xml:space="preserve"> y desea comenzar a agregar los demás usuarios utilice las credenciales provistas en el Manual de Instalación</w:t>
+      </w:r>
+    </w:p>
+    <w:p/>
+    <w:p>
+      <w:r>
+        <w:t>Administración de usuarios</w:t>
+      </w:r>
+    </w:p>
+    <w:p>
       <w:proofErr w:type="spellStart"/>
       <w:r>
-        <w:t>asdf</w:t>
+        <w:t>A</w:t>
+      </w:r>
+      <w:r>
+        <w:t>sdf</w:t>
       </w:r>
       <w:proofErr w:type="spellEnd"/>
-      <w:r>
-        <w:t xml:space="preserve"> se desplegarán todos los idiomas disponibles. </w:t>
-      </w:r>
-      <w:proofErr w:type="spellStart"/>
-      <w:r>
-        <w:t>Clickeando</w:t>
-      </w:r>
-      <w:proofErr w:type="spellEnd"/>
-      <w:r>
-        <w:t xml:space="preserve"> sobre cualquiera de ellos toda la interfaz de Velusel se cambiará al idioma seleccionado.</w:t>
+    </w:p>
+    <w:p>
+      <w:r>
+        <w:drawing>
+          <wp:inline distT="0" distB="0" distL="0" distR="0" wp14:anchorId="5B4FFF15" wp14:editId="26F9AAF0">
+            <wp:extent cx="1790950" cy="1105054"/>
+            <wp:effectExtent l="0" t="0" r="0" b="0"/>
+            <wp:docPr id="4" name="Imagen 4"/>
+            <wp:cNvGraphicFramePr>
+              <a:graphicFrameLocks xmlns:a="http://schemas.openxmlformats.org/drawingml/2006/main" noChangeAspect="1"/>
+            </wp:cNvGraphicFramePr>
+            <a:graphic xmlns:a="http://schemas.openxmlformats.org/drawingml/2006/main">
+              <a:graphicData uri="http://schemas.openxmlformats.org/drawingml/2006/picture">
+                <pic:pic xmlns:pic="http://schemas.openxmlformats.org/drawingml/2006/picture">
+                  <pic:nvPicPr>
+                    <pic:cNvPr id="1" name=""/>
+                    <pic:cNvPicPr/>
+                  </pic:nvPicPr>
+                  <pic:blipFill>
+                    <a:blip r:embed="rId8"/>
+                    <a:stretch>
+                      <a:fillRect/>
+                    </a:stretch>
+                  </pic:blipFill>
+                  <pic:spPr>
+                    <a:xfrm>
+                      <a:off x="0" y="0"/>
+                      <a:ext cx="1790950" cy="1105054"/>
+                    </a:xfrm>
+                    <a:prstGeom prst="rect">
+                      <a:avLst/>
+                    </a:prstGeom>
+                  </pic:spPr>
+                </pic:pic>
+              </a:graphicData>
+            </a:graphic>
+          </wp:inline>
+        </w:drawing>
+      </w:r>
+    </w:p>
+    <w:p>
+      <w:r>
+        <w:drawing>
+          <wp:inline distT="0" distB="0" distL="0" distR="0" wp14:anchorId="4959867F" wp14:editId="4E0FBA3F">
+            <wp:extent cx="5400040" cy="2872105"/>
+            <wp:effectExtent l="0" t="0" r="0" b="4445"/>
+            <wp:docPr id="5" name="Imagen 5"/>
+            <wp:cNvGraphicFramePr>
+              <a:graphicFrameLocks xmlns:a="http://schemas.openxmlformats.org/drawingml/2006/main" noChangeAspect="1"/>
+            </wp:cNvGraphicFramePr>
+            <a:graphic xmlns:a="http://schemas.openxmlformats.org/drawingml/2006/main">
+              <a:graphicData uri="http://schemas.openxmlformats.org/drawingml/2006/picture">
+                <pic:pic xmlns:pic="http://schemas.openxmlformats.org/drawingml/2006/picture">
+                  <pic:nvPicPr>
+                    <pic:cNvPr id="1" name=""/>
+                    <pic:cNvPicPr/>
+                  </pic:nvPicPr>
+                  <pic:blipFill>
+                    <a:blip r:embed="rId9"/>
+                    <a:stretch>
+                      <a:fillRect/>
+                    </a:stretch>
+                  </pic:blipFill>
+                  <pic:spPr>
+                    <a:xfrm>
+                      <a:off x="0" y="0"/>
+                      <a:ext cx="5400040" cy="2872105"/>
+                    </a:xfrm>
+                    <a:prstGeom prst="rect">
+                      <a:avLst/>
+                    </a:prstGeom>
+                  </pic:spPr>
+                </pic:pic>
+              </a:graphicData>
+            </a:graphic>
+          </wp:inline>
+        </w:drawing>
+      </w:r>
+    </w:p>
+    <w:p>
+      <w:r>
+        <w:lastRenderedPageBreak/>
+        <w:drawing>
+          <wp:inline distT="0" distB="0" distL="0" distR="0" wp14:anchorId="192CC37D" wp14:editId="09A12AC1">
+            <wp:extent cx="5400040" cy="2943225"/>
+            <wp:effectExtent l="0" t="0" r="0" b="9525"/>
+            <wp:docPr id="6" name="Imagen 6"/>
+            <wp:cNvGraphicFramePr>
+              <a:graphicFrameLocks xmlns:a="http://schemas.openxmlformats.org/drawingml/2006/main" noChangeAspect="1"/>
+            </wp:cNvGraphicFramePr>
+            <a:graphic xmlns:a="http://schemas.openxmlformats.org/drawingml/2006/main">
+              <a:graphicData uri="http://schemas.openxmlformats.org/drawingml/2006/picture">
+                <pic:pic xmlns:pic="http://schemas.openxmlformats.org/drawingml/2006/picture">
+                  <pic:nvPicPr>
+                    <pic:cNvPr id="1" name=""/>
+                    <pic:cNvPicPr/>
+                  </pic:nvPicPr>
+                  <pic:blipFill>
+                    <a:blip r:embed="rId10"/>
+                    <a:stretch>
+                      <a:fillRect/>
+                    </a:stretch>
+                  </pic:blipFill>
+                  <pic:spPr>
+                    <a:xfrm>
+                      <a:off x="0" y="0"/>
+                      <a:ext cx="5400040" cy="2943225"/>
+                    </a:xfrm>
+                    <a:prstGeom prst="rect">
+                      <a:avLst/>
+                    </a:prstGeom>
+                  </pic:spPr>
+                </pic:pic>
+              </a:graphicData>
+            </a:graphic>
+          </wp:inline>
+        </w:drawing>
+      </w:r>
+    </w:p>
+    <w:p>
+      <w:r>
+        <w:drawing>
+          <wp:inline distT="0" distB="0" distL="0" distR="0" wp14:anchorId="0FC497A1" wp14:editId="3B3A1E63">
+            <wp:extent cx="5400040" cy="3191510"/>
+            <wp:effectExtent l="0" t="0" r="0" b="8890"/>
+            <wp:docPr id="7" name="Imagen 7"/>
+            <wp:cNvGraphicFramePr>
+              <a:graphicFrameLocks xmlns:a="http://schemas.openxmlformats.org/drawingml/2006/main" noChangeAspect="1"/>
+            </wp:cNvGraphicFramePr>
+            <a:graphic xmlns:a="http://schemas.openxmlformats.org/drawingml/2006/main">
+              <a:graphicData uri="http://schemas.openxmlformats.org/drawingml/2006/picture">
+                <pic:pic xmlns:pic="http://schemas.openxmlformats.org/drawingml/2006/picture">
+                  <pic:nvPicPr>
+                    <pic:cNvPr id="1" name=""/>
+                    <pic:cNvPicPr/>
+                  </pic:nvPicPr>
+                  <pic:blipFill>
+                    <a:blip r:embed="rId11"/>
+                    <a:stretch>
+                      <a:fillRect/>
+                    </a:stretch>
+                  </pic:blipFill>
+                  <pic:spPr>
+                    <a:xfrm>
+                      <a:off x="0" y="0"/>
+                      <a:ext cx="5400040" cy="3191510"/>
+                    </a:xfrm>
+                    <a:prstGeom prst="rect">
+                      <a:avLst/>
+                    </a:prstGeom>
+                  </pic:spPr>
+                </pic:pic>
+              </a:graphicData>
+            </a:graphic>
+          </wp:inline>
+        </w:drawing>
+      </w:r>
+    </w:p>
+    <w:p>
+      <w:r>
+        <w:lastRenderedPageBreak/>
+        <w:drawing>
+          <wp:inline distT="0" distB="0" distL="0" distR="0" wp14:anchorId="66C66C2F" wp14:editId="65312508">
+            <wp:extent cx="2991267" cy="2810267"/>
+            <wp:effectExtent l="0" t="0" r="0" b="9525"/>
+            <wp:docPr id="8" name="Imagen 8"/>
+            <wp:cNvGraphicFramePr>
+              <a:graphicFrameLocks xmlns:a="http://schemas.openxmlformats.org/drawingml/2006/main" noChangeAspect="1"/>
+            </wp:cNvGraphicFramePr>
+            <a:graphic xmlns:a="http://schemas.openxmlformats.org/drawingml/2006/main">
+              <a:graphicData uri="http://schemas.openxmlformats.org/drawingml/2006/picture">
+                <pic:pic xmlns:pic="http://schemas.openxmlformats.org/drawingml/2006/picture">
+                  <pic:nvPicPr>
+                    <pic:cNvPr id="1" name=""/>
+                    <pic:cNvPicPr/>
+                  </pic:nvPicPr>
+                  <pic:blipFill>
+                    <a:blip r:embed="rId12"/>
+                    <a:stretch>
+                      <a:fillRect/>
+                    </a:stretch>
+                  </pic:blipFill>
+                  <pic:spPr>
+                    <a:xfrm>
+                      <a:off x="0" y="0"/>
+                      <a:ext cx="2991267" cy="2810267"/>
+                    </a:xfrm>
+                    <a:prstGeom prst="rect">
+                      <a:avLst/>
+                    </a:prstGeom>
+                  </pic:spPr>
+                </pic:pic>
+              </a:graphicData>
+            </a:graphic>
+          </wp:inline>
+        </w:drawing>
+      </w:r>
+    </w:p>
+    <w:p>
+      <w:r>
+        <w:drawing>
+          <wp:inline distT="0" distB="0" distL="0" distR="0" wp14:anchorId="3328E8A8" wp14:editId="16544881">
+            <wp:extent cx="5400040" cy="3132455"/>
+            <wp:effectExtent l="0" t="0" r="0" b="0"/>
+            <wp:docPr id="9" name="Imagen 9"/>
+            <wp:cNvGraphicFramePr>
+              <a:graphicFrameLocks xmlns:a="http://schemas.openxmlformats.org/drawingml/2006/main" noChangeAspect="1"/>
+            </wp:cNvGraphicFramePr>
+            <a:graphic xmlns:a="http://schemas.openxmlformats.org/drawingml/2006/main">
+              <a:graphicData uri="http://schemas.openxmlformats.org/drawingml/2006/picture">
+                <pic:pic xmlns:pic="http://schemas.openxmlformats.org/drawingml/2006/picture">
+                  <pic:nvPicPr>
+                    <pic:cNvPr id="1" name=""/>
+                    <pic:cNvPicPr/>
+                  </pic:nvPicPr>
+                  <pic:blipFill>
+                    <a:blip r:embed="rId13"/>
+                    <a:stretch>
+                      <a:fillRect/>
+                    </a:stretch>
+                  </pic:blipFill>
+                  <pic:spPr>
+                    <a:xfrm>
+                      <a:off x="0" y="0"/>
+                      <a:ext cx="5400040" cy="3132455"/>
+                    </a:xfrm>
+                    <a:prstGeom prst="rect">
+                      <a:avLst/>
+                    </a:prstGeom>
+                  </pic:spPr>
+                </pic:pic>
+              </a:graphicData>
+            </a:graphic>
+          </wp:inline>
+        </w:drawing>
+      </w:r>
+    </w:p>
+    <w:p>
+      <w:r>
+        <w:drawing>
+          <wp:inline distT="0" distB="0" distL="0" distR="0" wp14:anchorId="67C49BE0" wp14:editId="7528F7BE">
+            <wp:extent cx="5400040" cy="2362200"/>
+            <wp:effectExtent l="0" t="0" r="0" b="0"/>
+            <wp:docPr id="10" name="Imagen 10"/>
+            <wp:cNvGraphicFramePr>
+              <a:graphicFrameLocks xmlns:a="http://schemas.openxmlformats.org/drawingml/2006/main" noChangeAspect="1"/>
+            </wp:cNvGraphicFramePr>
+            <a:graphic xmlns:a="http://schemas.openxmlformats.org/drawingml/2006/main">
+              <a:graphicData uri="http://schemas.openxmlformats.org/drawingml/2006/picture">
+                <pic:pic xmlns:pic="http://schemas.openxmlformats.org/drawingml/2006/picture">
+                  <pic:nvPicPr>
+                    <pic:cNvPr id="1" name=""/>
+                    <pic:cNvPicPr/>
+                  </pic:nvPicPr>
+                  <pic:blipFill>
+                    <a:blip r:embed="rId14"/>
+                    <a:stretch>
+                      <a:fillRect/>
+                    </a:stretch>
+                  </pic:blipFill>
+                  <pic:spPr>
+                    <a:xfrm>
+                      <a:off x="0" y="0"/>
+                      <a:ext cx="5400040" cy="2362200"/>
+                    </a:xfrm>
+                    <a:prstGeom prst="rect">
+                      <a:avLst/>
+                    </a:prstGeom>
+                  </pic:spPr>
+                </pic:pic>
+              </a:graphicData>
+            </a:graphic>
+          </wp:inline>
+        </w:drawing>
       </w:r>
     </w:p>
     <w:p/>
-    <w:p>
-      <w:pPr>
-        <w:pStyle w:val="Ttulo"/>
-      </w:pPr>
-      <w:r>
-        <w:t>Usuario Administrador</w:t>
-      </w:r>
-    </w:p>
-    <w:p>
-      <w:r>
-        <w:t>Si es la primera vez que utiliza el sistema Velusel</w:t>
-      </w:r>
-      <w:r>
-        <w:t xml:space="preserve"> y desea comenzar a agregar los demás usuarios utilice las credenciales provistas en el Manual de Instalación</w:t>
-      </w:r>
-    </w:p>
-    <w:p/>
-    <w:p>
-      <w:r>
-        <w:t>Administración de usuarios</w:t>
-      </w:r>
-    </w:p>
-    <w:p>
-      <w:proofErr w:type="spellStart"/>
-      <w:r>
-        <w:t>asdf</w:t>
-      </w:r>
-      <w:proofErr w:type="spellEnd"/>
-    </w:p>
     <w:p>
       <w:r>
         <w:t>Para dar de alta usuarios con los siguientes perfiles debe asignarles determinados roles según esta tabla.</w:t>
@@ -285,7 +744,11 @@
           <w:tcPr>
             <w:tcW w:w="5947" w:type="dxa"/>
           </w:tcPr>
-          <w:p/>
+          <w:p>
+            <w:r>
+              <w:t>Auditoría, Administración</w:t>
+            </w:r>
+          </w:p>
         </w:tc>
       </w:tr>
       <w:tr>
@@ -303,7 +766,14 @@
           <w:tcPr>
             <w:tcW w:w="5947" w:type="dxa"/>
           </w:tcPr>
-          <w:p/>
+          <w:p>
+            <w:r>
+              <w:t>Auditoría, Administración</w:t>
+            </w:r>
+            <w:r>
+              <w:t>, Comprador, Vendedor</w:t>
+            </w:r>
+          </w:p>
         </w:tc>
       </w:tr>
       <w:tr>
@@ -321,7 +791,11 @@
           <w:tcPr>
             <w:tcW w:w="5947" w:type="dxa"/>
           </w:tcPr>
-          <w:p/>
+          <w:p>
+            <w:r>
+              <w:t>Diseñador</w:t>
+            </w:r>
+          </w:p>
         </w:tc>
       </w:tr>
       <w:tr>
@@ -339,7 +813,11 @@
           <w:tcPr>
             <w:tcW w:w="5947" w:type="dxa"/>
           </w:tcPr>
-          <w:p/>
+          <w:p>
+            <w:r>
+              <w:t>Vendedor</w:t>
+            </w:r>
+          </w:p>
         </w:tc>
       </w:tr>
       <w:tr>
@@ -357,7 +835,11 @@
           <w:tcPr>
             <w:tcW w:w="5947" w:type="dxa"/>
           </w:tcPr>
-          <w:p/>
+          <w:p>
+            <w:r>
+              <w:t>Fabricante</w:t>
+            </w:r>
+          </w:p>
         </w:tc>
       </w:tr>
       <w:tr>
@@ -375,162 +857,885 @@
           <w:tcPr>
             <w:tcW w:w="5947" w:type="dxa"/>
           </w:tcPr>
-          <w:p/>
+          <w:p>
+            <w:r>
+              <w:t>Comprador</w:t>
+            </w:r>
+          </w:p>
         </w:tc>
       </w:tr>
     </w:tbl>
     <w:p>
       <w:r>
+        <w:t>Administración de permisos</w:t>
+      </w:r>
+    </w:p>
+    <w:p>
+      <w:proofErr w:type="spellStart"/>
+      <w:r>
+        <w:t>asdf</w:t>
+      </w:r>
+      <w:proofErr w:type="spellEnd"/>
+    </w:p>
+    <w:p>
+      <w:pPr>
+        <w:pStyle w:val="Puesto"/>
+      </w:pPr>
+      <w:r>
+        <w:t>Usuario Gerente</w:t>
+      </w:r>
+    </w:p>
+    <w:p>
+      <w:r>
+        <w:t>Consulta de información de auditoría y errores</w:t>
+      </w:r>
+    </w:p>
+    <w:p>
+      <w:r>
+        <w:t>Bloquear y desbloquear clientes</w:t>
+      </w:r>
+    </w:p>
+    <w:p>
+      <w:proofErr w:type="spellStart"/>
+      <w:r>
+        <w:t>A</w:t>
+      </w:r>
+      <w:r>
+        <w:t>sdf</w:t>
+      </w:r>
+      <w:proofErr w:type="spellEnd"/>
+    </w:p>
+    <w:p>
+      <w:r>
+        <w:drawing>
+          <wp:inline distT="0" distB="0" distL="0" distR="0" wp14:anchorId="76E47357" wp14:editId="09F54ADF">
+            <wp:extent cx="5400040" cy="3251835"/>
+            <wp:effectExtent l="0" t="0" r="0" b="5715"/>
+            <wp:docPr id="11" name="Imagen 11"/>
+            <wp:cNvGraphicFramePr>
+              <a:graphicFrameLocks xmlns:a="http://schemas.openxmlformats.org/drawingml/2006/main" noChangeAspect="1"/>
+            </wp:cNvGraphicFramePr>
+            <a:graphic xmlns:a="http://schemas.openxmlformats.org/drawingml/2006/main">
+              <a:graphicData uri="http://schemas.openxmlformats.org/drawingml/2006/picture">
+                <pic:pic xmlns:pic="http://schemas.openxmlformats.org/drawingml/2006/picture">
+                  <pic:nvPicPr>
+                    <pic:cNvPr id="1" name=""/>
+                    <pic:cNvPicPr/>
+                  </pic:nvPicPr>
+                  <pic:blipFill>
+                    <a:blip r:embed="rId15"/>
+                    <a:stretch>
+                      <a:fillRect/>
+                    </a:stretch>
+                  </pic:blipFill>
+                  <pic:spPr>
+                    <a:xfrm>
+                      <a:off x="0" y="0"/>
+                      <a:ext cx="5400040" cy="3251835"/>
+                    </a:xfrm>
+                    <a:prstGeom prst="rect">
+                      <a:avLst/>
+                    </a:prstGeom>
+                  </pic:spPr>
+                </pic:pic>
+              </a:graphicData>
+            </a:graphic>
+          </wp:inline>
+        </w:drawing>
+      </w:r>
+    </w:p>
+    <w:p>
+      <w:r>
         <w:lastRenderedPageBreak/>
-        <w:t>Administración de permisos</w:t>
+        <w:drawing>
+          <wp:inline distT="0" distB="0" distL="0" distR="0" wp14:anchorId="001E3AE9" wp14:editId="34FC985F">
+            <wp:extent cx="5400040" cy="3247390"/>
+            <wp:effectExtent l="0" t="0" r="0" b="0"/>
+            <wp:docPr id="12" name="Imagen 12"/>
+            <wp:cNvGraphicFramePr>
+              <a:graphicFrameLocks xmlns:a="http://schemas.openxmlformats.org/drawingml/2006/main" noChangeAspect="1"/>
+            </wp:cNvGraphicFramePr>
+            <a:graphic xmlns:a="http://schemas.openxmlformats.org/drawingml/2006/main">
+              <a:graphicData uri="http://schemas.openxmlformats.org/drawingml/2006/picture">
+                <pic:pic xmlns:pic="http://schemas.openxmlformats.org/drawingml/2006/picture">
+                  <pic:nvPicPr>
+                    <pic:cNvPr id="1" name=""/>
+                    <pic:cNvPicPr/>
+                  </pic:nvPicPr>
+                  <pic:blipFill>
+                    <a:blip r:embed="rId16"/>
+                    <a:stretch>
+                      <a:fillRect/>
+                    </a:stretch>
+                  </pic:blipFill>
+                  <pic:spPr>
+                    <a:xfrm>
+                      <a:off x="0" y="0"/>
+                      <a:ext cx="5400040" cy="3247390"/>
+                    </a:xfrm>
+                    <a:prstGeom prst="rect">
+                      <a:avLst/>
+                    </a:prstGeom>
+                  </pic:spPr>
+                </pic:pic>
+              </a:graphicData>
+            </a:graphic>
+          </wp:inline>
+        </w:drawing>
+      </w:r>
+    </w:p>
+    <w:p>
+      <w:r>
+        <w:drawing>
+          <wp:inline distT="0" distB="0" distL="0" distR="0" wp14:anchorId="73193C31" wp14:editId="71B2D3A5">
+            <wp:extent cx="5400040" cy="2983230"/>
+            <wp:effectExtent l="0" t="0" r="0" b="7620"/>
+            <wp:docPr id="13" name="Imagen 13"/>
+            <wp:cNvGraphicFramePr>
+              <a:graphicFrameLocks xmlns:a="http://schemas.openxmlformats.org/drawingml/2006/main" noChangeAspect="1"/>
+            </wp:cNvGraphicFramePr>
+            <a:graphic xmlns:a="http://schemas.openxmlformats.org/drawingml/2006/main">
+              <a:graphicData uri="http://schemas.openxmlformats.org/drawingml/2006/picture">
+                <pic:pic xmlns:pic="http://schemas.openxmlformats.org/drawingml/2006/picture">
+                  <pic:nvPicPr>
+                    <pic:cNvPr id="1" name=""/>
+                    <pic:cNvPicPr/>
+                  </pic:nvPicPr>
+                  <pic:blipFill>
+                    <a:blip r:embed="rId17"/>
+                    <a:stretch>
+                      <a:fillRect/>
+                    </a:stretch>
+                  </pic:blipFill>
+                  <pic:spPr>
+                    <a:xfrm>
+                      <a:off x="0" y="0"/>
+                      <a:ext cx="5400040" cy="2983230"/>
+                    </a:xfrm>
+                    <a:prstGeom prst="rect">
+                      <a:avLst/>
+                    </a:prstGeom>
+                  </pic:spPr>
+                </pic:pic>
+              </a:graphicData>
+            </a:graphic>
+          </wp:inline>
+        </w:drawing>
+      </w:r>
+    </w:p>
+    <w:p/>
+    <w:p>
+      <w:pPr>
+        <w:pStyle w:val="Puesto"/>
+      </w:pPr>
+      <w:r>
+        <w:t>Usuario Diseñador</w:t>
+      </w:r>
+    </w:p>
+    <w:p>
+      <w:r>
+        <w:t>Administración de materiales</w:t>
+      </w:r>
+    </w:p>
+    <w:p>
+      <w:r>
+        <w:t>Administración de productos</w:t>
       </w:r>
     </w:p>
     <w:p>
       <w:proofErr w:type="spellStart"/>
       <w:r>
-        <w:t>asdf</w:t>
+        <w:t>a</w:t>
+      </w:r>
+      <w:r>
+        <w:t>sdf</w:t>
       </w:r>
       <w:proofErr w:type="spellEnd"/>
     </w:p>
+    <w:p/>
     <w:p>
       <w:pPr>
-        <w:pStyle w:val="Ttulo"/>
+        <w:pStyle w:val="Puesto"/>
       </w:pPr>
       <w:r>
-        <w:t>Usuario Gerente</w:t>
-      </w:r>
-    </w:p>
-    <w:p>
-      <w:r>
-        <w:t>Consulta de información de auditoría y errores</w:t>
-      </w:r>
-    </w:p>
-    <w:p>
-      <w:r>
-        <w:t>Bloquear y desbloquear clientes</w:t>
+        <w:t>Usuario Vendedor</w:t>
+      </w:r>
+    </w:p>
+    <w:p>
+      <w:r>
+        <w:t>Administrar clientes</w:t>
+      </w:r>
+    </w:p>
+    <w:p>
+      <w:r>
+        <w:t xml:space="preserve">Crear Pedido </w:t>
+      </w:r>
+    </w:p>
+    <w:p>
+      <w:r>
+        <w:t>Gestionar pedidos</w:t>
       </w:r>
     </w:p>
     <w:p>
       <w:proofErr w:type="spellStart"/>
       <w:r>
-        <w:t>asdf</w:t>
+        <w:t>A</w:t>
+      </w:r>
+      <w:r>
+        <w:t>sdf</w:t>
       </w:r>
       <w:proofErr w:type="spellEnd"/>
     </w:p>
     <w:p>
+      <w:r>
+        <w:lastRenderedPageBreak/>
+        <w:drawing>
+          <wp:inline distT="0" distB="0" distL="0" distR="0" wp14:anchorId="1E66920A" wp14:editId="5FFD3C82">
+            <wp:extent cx="1857634" cy="1066949"/>
+            <wp:effectExtent l="0" t="0" r="9525" b="0"/>
+            <wp:docPr id="14" name="Imagen 14"/>
+            <wp:cNvGraphicFramePr>
+              <a:graphicFrameLocks xmlns:a="http://schemas.openxmlformats.org/drawingml/2006/main" noChangeAspect="1"/>
+            </wp:cNvGraphicFramePr>
+            <a:graphic xmlns:a="http://schemas.openxmlformats.org/drawingml/2006/main">
+              <a:graphicData uri="http://schemas.openxmlformats.org/drawingml/2006/picture">
+                <pic:pic xmlns:pic="http://schemas.openxmlformats.org/drawingml/2006/picture">
+                  <pic:nvPicPr>
+                    <pic:cNvPr id="1" name=""/>
+                    <pic:cNvPicPr/>
+                  </pic:nvPicPr>
+                  <pic:blipFill>
+                    <a:blip r:embed="rId18"/>
+                    <a:stretch>
+                      <a:fillRect/>
+                    </a:stretch>
+                  </pic:blipFill>
+                  <pic:spPr>
+                    <a:xfrm>
+                      <a:off x="0" y="0"/>
+                      <a:ext cx="1857634" cy="1066949"/>
+                    </a:xfrm>
+                    <a:prstGeom prst="rect">
+                      <a:avLst/>
+                    </a:prstGeom>
+                  </pic:spPr>
+                </pic:pic>
+              </a:graphicData>
+            </a:graphic>
+          </wp:inline>
+        </w:drawing>
+      </w:r>
+    </w:p>
+    <w:p>
+      <w:r>
+        <w:drawing>
+          <wp:inline distT="0" distB="0" distL="0" distR="0" wp14:anchorId="5669DA92" wp14:editId="567FA461">
+            <wp:extent cx="5400040" cy="3244215"/>
+            <wp:effectExtent l="0" t="0" r="0" b="0"/>
+            <wp:docPr id="15" name="Imagen 15"/>
+            <wp:cNvGraphicFramePr>
+              <a:graphicFrameLocks xmlns:a="http://schemas.openxmlformats.org/drawingml/2006/main" noChangeAspect="1"/>
+            </wp:cNvGraphicFramePr>
+            <a:graphic xmlns:a="http://schemas.openxmlformats.org/drawingml/2006/main">
+              <a:graphicData uri="http://schemas.openxmlformats.org/drawingml/2006/picture">
+                <pic:pic xmlns:pic="http://schemas.openxmlformats.org/drawingml/2006/picture">
+                  <pic:nvPicPr>
+                    <pic:cNvPr id="1" name=""/>
+                    <pic:cNvPicPr/>
+                  </pic:nvPicPr>
+                  <pic:blipFill>
+                    <a:blip r:embed="rId19"/>
+                    <a:stretch>
+                      <a:fillRect/>
+                    </a:stretch>
+                  </pic:blipFill>
+                  <pic:spPr>
+                    <a:xfrm>
+                      <a:off x="0" y="0"/>
+                      <a:ext cx="5400040" cy="3244215"/>
+                    </a:xfrm>
+                    <a:prstGeom prst="rect">
+                      <a:avLst/>
+                    </a:prstGeom>
+                  </pic:spPr>
+                </pic:pic>
+              </a:graphicData>
+            </a:graphic>
+          </wp:inline>
+        </w:drawing>
+      </w:r>
+    </w:p>
+    <w:p>
+      <w:r>
+        <w:drawing>
+          <wp:inline distT="0" distB="0" distL="0" distR="0" wp14:anchorId="52EE1C2A" wp14:editId="7BEAB718">
+            <wp:extent cx="5400040" cy="3261360"/>
+            <wp:effectExtent l="0" t="0" r="0" b="0"/>
+            <wp:docPr id="16" name="Imagen 16"/>
+            <wp:cNvGraphicFramePr>
+              <a:graphicFrameLocks xmlns:a="http://schemas.openxmlformats.org/drawingml/2006/main" noChangeAspect="1"/>
+            </wp:cNvGraphicFramePr>
+            <a:graphic xmlns:a="http://schemas.openxmlformats.org/drawingml/2006/main">
+              <a:graphicData uri="http://schemas.openxmlformats.org/drawingml/2006/picture">
+                <pic:pic xmlns:pic="http://schemas.openxmlformats.org/drawingml/2006/picture">
+                  <pic:nvPicPr>
+                    <pic:cNvPr id="1" name=""/>
+                    <pic:cNvPicPr/>
+                  </pic:nvPicPr>
+                  <pic:blipFill>
+                    <a:blip r:embed="rId20"/>
+                    <a:stretch>
+                      <a:fillRect/>
+                    </a:stretch>
+                  </pic:blipFill>
+                  <pic:spPr>
+                    <a:xfrm>
+                      <a:off x="0" y="0"/>
+                      <a:ext cx="5400040" cy="3261360"/>
+                    </a:xfrm>
+                    <a:prstGeom prst="rect">
+                      <a:avLst/>
+                    </a:prstGeom>
+                  </pic:spPr>
+                </pic:pic>
+              </a:graphicData>
+            </a:graphic>
+          </wp:inline>
+        </w:drawing>
+      </w:r>
+    </w:p>
+    <w:p>
+      <w:r>
+        <w:lastRenderedPageBreak/>
+        <w:drawing>
+          <wp:inline distT="0" distB="0" distL="0" distR="0" wp14:anchorId="2937AAF8" wp14:editId="1502C0FA">
+            <wp:extent cx="5400040" cy="3007360"/>
+            <wp:effectExtent l="0" t="0" r="0" b="2540"/>
+            <wp:docPr id="17" name="Imagen 17"/>
+            <wp:cNvGraphicFramePr>
+              <a:graphicFrameLocks xmlns:a="http://schemas.openxmlformats.org/drawingml/2006/main" noChangeAspect="1"/>
+            </wp:cNvGraphicFramePr>
+            <a:graphic xmlns:a="http://schemas.openxmlformats.org/drawingml/2006/main">
+              <a:graphicData uri="http://schemas.openxmlformats.org/drawingml/2006/picture">
+                <pic:pic xmlns:pic="http://schemas.openxmlformats.org/drawingml/2006/picture">
+                  <pic:nvPicPr>
+                    <pic:cNvPr id="1" name=""/>
+                    <pic:cNvPicPr/>
+                  </pic:nvPicPr>
+                  <pic:blipFill>
+                    <a:blip r:embed="rId21"/>
+                    <a:stretch>
+                      <a:fillRect/>
+                    </a:stretch>
+                  </pic:blipFill>
+                  <pic:spPr>
+                    <a:xfrm>
+                      <a:off x="0" y="0"/>
+                      <a:ext cx="5400040" cy="3007360"/>
+                    </a:xfrm>
+                    <a:prstGeom prst="rect">
+                      <a:avLst/>
+                    </a:prstGeom>
+                  </pic:spPr>
+                </pic:pic>
+              </a:graphicData>
+            </a:graphic>
+          </wp:inline>
+        </w:drawing>
+      </w:r>
+    </w:p>
+    <w:p>
+      <w:r>
+        <w:drawing>
+          <wp:inline distT="0" distB="0" distL="0" distR="0" wp14:anchorId="0170B141" wp14:editId="20A1B3C7">
+            <wp:extent cx="5400040" cy="3259455"/>
+            <wp:effectExtent l="0" t="0" r="0" b="0"/>
+            <wp:docPr id="18" name="Imagen 18"/>
+            <wp:cNvGraphicFramePr>
+              <a:graphicFrameLocks xmlns:a="http://schemas.openxmlformats.org/drawingml/2006/main" noChangeAspect="1"/>
+            </wp:cNvGraphicFramePr>
+            <a:graphic xmlns:a="http://schemas.openxmlformats.org/drawingml/2006/main">
+              <a:graphicData uri="http://schemas.openxmlformats.org/drawingml/2006/picture">
+                <pic:pic xmlns:pic="http://schemas.openxmlformats.org/drawingml/2006/picture">
+                  <pic:nvPicPr>
+                    <pic:cNvPr id="1" name=""/>
+                    <pic:cNvPicPr/>
+                  </pic:nvPicPr>
+                  <pic:blipFill>
+                    <a:blip r:embed="rId22"/>
+                    <a:stretch>
+                      <a:fillRect/>
+                    </a:stretch>
+                  </pic:blipFill>
+                  <pic:spPr>
+                    <a:xfrm>
+                      <a:off x="0" y="0"/>
+                      <a:ext cx="5400040" cy="3259455"/>
+                    </a:xfrm>
+                    <a:prstGeom prst="rect">
+                      <a:avLst/>
+                    </a:prstGeom>
+                  </pic:spPr>
+                </pic:pic>
+              </a:graphicData>
+            </a:graphic>
+          </wp:inline>
+        </w:drawing>
+      </w:r>
+    </w:p>
+    <w:p>
+      <w:r>
+        <w:lastRenderedPageBreak/>
+        <w:drawing>
+          <wp:inline distT="0" distB="0" distL="0" distR="0" wp14:anchorId="3C5B695D" wp14:editId="76AA6A58">
+            <wp:extent cx="5400040" cy="3248660"/>
+            <wp:effectExtent l="0" t="0" r="0" b="8890"/>
+            <wp:docPr id="19" name="Imagen 19"/>
+            <wp:cNvGraphicFramePr>
+              <a:graphicFrameLocks xmlns:a="http://schemas.openxmlformats.org/drawingml/2006/main" noChangeAspect="1"/>
+            </wp:cNvGraphicFramePr>
+            <a:graphic xmlns:a="http://schemas.openxmlformats.org/drawingml/2006/main">
+              <a:graphicData uri="http://schemas.openxmlformats.org/drawingml/2006/picture">
+                <pic:pic xmlns:pic="http://schemas.openxmlformats.org/drawingml/2006/picture">
+                  <pic:nvPicPr>
+                    <pic:cNvPr id="1" name=""/>
+                    <pic:cNvPicPr/>
+                  </pic:nvPicPr>
+                  <pic:blipFill>
+                    <a:blip r:embed="rId23"/>
+                    <a:stretch>
+                      <a:fillRect/>
+                    </a:stretch>
+                  </pic:blipFill>
+                  <pic:spPr>
+                    <a:xfrm>
+                      <a:off x="0" y="0"/>
+                      <a:ext cx="5400040" cy="3248660"/>
+                    </a:xfrm>
+                    <a:prstGeom prst="rect">
+                      <a:avLst/>
+                    </a:prstGeom>
+                  </pic:spPr>
+                </pic:pic>
+              </a:graphicData>
+            </a:graphic>
+          </wp:inline>
+        </w:drawing>
+      </w:r>
+    </w:p>
+    <w:p>
+      <w:r>
+        <w:drawing>
+          <wp:inline distT="0" distB="0" distL="0" distR="0" wp14:anchorId="75C3FFA0" wp14:editId="0C4AC35C">
+            <wp:extent cx="5400040" cy="3242310"/>
+            <wp:effectExtent l="0" t="0" r="0" b="0"/>
+            <wp:docPr id="20" name="Imagen 20"/>
+            <wp:cNvGraphicFramePr>
+              <a:graphicFrameLocks xmlns:a="http://schemas.openxmlformats.org/drawingml/2006/main" noChangeAspect="1"/>
+            </wp:cNvGraphicFramePr>
+            <a:graphic xmlns:a="http://schemas.openxmlformats.org/drawingml/2006/main">
+              <a:graphicData uri="http://schemas.openxmlformats.org/drawingml/2006/picture">
+                <pic:pic xmlns:pic="http://schemas.openxmlformats.org/drawingml/2006/picture">
+                  <pic:nvPicPr>
+                    <pic:cNvPr id="1" name=""/>
+                    <pic:cNvPicPr/>
+                  </pic:nvPicPr>
+                  <pic:blipFill>
+                    <a:blip r:embed="rId24"/>
+                    <a:stretch>
+                      <a:fillRect/>
+                    </a:stretch>
+                  </pic:blipFill>
+                  <pic:spPr>
+                    <a:xfrm>
+                      <a:off x="0" y="0"/>
+                      <a:ext cx="5400040" cy="3242310"/>
+                    </a:xfrm>
+                    <a:prstGeom prst="rect">
+                      <a:avLst/>
+                    </a:prstGeom>
+                  </pic:spPr>
+                </pic:pic>
+              </a:graphicData>
+            </a:graphic>
+          </wp:inline>
+        </w:drawing>
+      </w:r>
+    </w:p>
+    <w:p/>
+    <w:p>
       <w:pPr>
-        <w:pStyle w:val="Ttulo"/>
+        <w:pStyle w:val="Puesto"/>
       </w:pPr>
       <w:r>
-        <w:t>Usuario Diseñador</w:t>
-      </w:r>
-    </w:p>
-    <w:p>
-      <w:r>
-        <w:t>Administración de materiales</w:t>
-      </w:r>
-    </w:p>
-    <w:p>
-      <w:r>
-        <w:t>Administración de productos</w:t>
+        <w:t>Usuario Fabricante</w:t>
+      </w:r>
+    </w:p>
+    <w:p>
+      <w:r>
+        <w:t>Procesar pedidos</w:t>
+      </w:r>
+    </w:p>
+    <w:p>
+      <w:r>
+        <w:t>Administrar ordenes de fabricación</w:t>
       </w:r>
     </w:p>
     <w:p>
       <w:proofErr w:type="spellStart"/>
       <w:r>
-        <w:t>a</w:t>
+        <w:t>A</w:t>
       </w:r>
       <w:r>
         <w:t>sdf</w:t>
       </w:r>
       <w:proofErr w:type="spellEnd"/>
     </w:p>
+    <w:p>
+      <w:r>
+        <w:lastRenderedPageBreak/>
+        <w:drawing>
+          <wp:inline distT="0" distB="0" distL="0" distR="0" wp14:anchorId="1EEC4FC2" wp14:editId="56706020">
+            <wp:extent cx="5400040" cy="3247390"/>
+            <wp:effectExtent l="0" t="0" r="0" b="0"/>
+            <wp:docPr id="21" name="Imagen 21"/>
+            <wp:cNvGraphicFramePr>
+              <a:graphicFrameLocks xmlns:a="http://schemas.openxmlformats.org/drawingml/2006/main" noChangeAspect="1"/>
+            </wp:cNvGraphicFramePr>
+            <a:graphic xmlns:a="http://schemas.openxmlformats.org/drawingml/2006/main">
+              <a:graphicData uri="http://schemas.openxmlformats.org/drawingml/2006/picture">
+                <pic:pic xmlns:pic="http://schemas.openxmlformats.org/drawingml/2006/picture">
+                  <pic:nvPicPr>
+                    <pic:cNvPr id="1" name=""/>
+                    <pic:cNvPicPr/>
+                  </pic:nvPicPr>
+                  <pic:blipFill>
+                    <a:blip r:embed="rId25"/>
+                    <a:stretch>
+                      <a:fillRect/>
+                    </a:stretch>
+                  </pic:blipFill>
+                  <pic:spPr>
+                    <a:xfrm>
+                      <a:off x="0" y="0"/>
+                      <a:ext cx="5400040" cy="3247390"/>
+                    </a:xfrm>
+                    <a:prstGeom prst="rect">
+                      <a:avLst/>
+                    </a:prstGeom>
+                  </pic:spPr>
+                </pic:pic>
+              </a:graphicData>
+            </a:graphic>
+          </wp:inline>
+        </w:drawing>
+      </w:r>
+    </w:p>
+    <w:p>
+      <w:r>
+        <w:drawing>
+          <wp:inline distT="0" distB="0" distL="0" distR="0" wp14:anchorId="79A2912C" wp14:editId="65268997">
+            <wp:extent cx="5400040" cy="3231515"/>
+            <wp:effectExtent l="0" t="0" r="0" b="6985"/>
+            <wp:docPr id="22" name="Imagen 22"/>
+            <wp:cNvGraphicFramePr>
+              <a:graphicFrameLocks xmlns:a="http://schemas.openxmlformats.org/drawingml/2006/main" noChangeAspect="1"/>
+            </wp:cNvGraphicFramePr>
+            <a:graphic xmlns:a="http://schemas.openxmlformats.org/drawingml/2006/main">
+              <a:graphicData uri="http://schemas.openxmlformats.org/drawingml/2006/picture">
+                <pic:pic xmlns:pic="http://schemas.openxmlformats.org/drawingml/2006/picture">
+                  <pic:nvPicPr>
+                    <pic:cNvPr id="1" name=""/>
+                    <pic:cNvPicPr/>
+                  </pic:nvPicPr>
+                  <pic:blipFill>
+                    <a:blip r:embed="rId26"/>
+                    <a:stretch>
+                      <a:fillRect/>
+                    </a:stretch>
+                  </pic:blipFill>
+                  <pic:spPr>
+                    <a:xfrm>
+                      <a:off x="0" y="0"/>
+                      <a:ext cx="5400040" cy="3231515"/>
+                    </a:xfrm>
+                    <a:prstGeom prst="rect">
+                      <a:avLst/>
+                    </a:prstGeom>
+                  </pic:spPr>
+                </pic:pic>
+              </a:graphicData>
+            </a:graphic>
+          </wp:inline>
+        </w:drawing>
+      </w:r>
+    </w:p>
+    <w:p>
+      <w:r>
+        <w:lastRenderedPageBreak/>
+        <w:drawing>
+          <wp:inline distT="0" distB="0" distL="0" distR="0" wp14:anchorId="4A88EA48" wp14:editId="541E5713">
+            <wp:extent cx="5400040" cy="6052820"/>
+            <wp:effectExtent l="0" t="0" r="0" b="5080"/>
+            <wp:docPr id="23" name="Imagen 23"/>
+            <wp:cNvGraphicFramePr>
+              <a:graphicFrameLocks xmlns:a="http://schemas.openxmlformats.org/drawingml/2006/main" noChangeAspect="1"/>
+            </wp:cNvGraphicFramePr>
+            <a:graphic xmlns:a="http://schemas.openxmlformats.org/drawingml/2006/main">
+              <a:graphicData uri="http://schemas.openxmlformats.org/drawingml/2006/picture">
+                <pic:pic xmlns:pic="http://schemas.openxmlformats.org/drawingml/2006/picture">
+                  <pic:nvPicPr>
+                    <pic:cNvPr id="1" name=""/>
+                    <pic:cNvPicPr/>
+                  </pic:nvPicPr>
+                  <pic:blipFill>
+                    <a:blip r:embed="rId27"/>
+                    <a:stretch>
+                      <a:fillRect/>
+                    </a:stretch>
+                  </pic:blipFill>
+                  <pic:spPr>
+                    <a:xfrm>
+                      <a:off x="0" y="0"/>
+                      <a:ext cx="5400040" cy="6052820"/>
+                    </a:xfrm>
+                    <a:prstGeom prst="rect">
+                      <a:avLst/>
+                    </a:prstGeom>
+                  </pic:spPr>
+                </pic:pic>
+              </a:graphicData>
+            </a:graphic>
+          </wp:inline>
+        </w:drawing>
+      </w:r>
+    </w:p>
     <w:p/>
     <w:p>
       <w:pPr>
-        <w:pStyle w:val="Ttulo"/>
+        <w:pStyle w:val="Puesto"/>
       </w:pPr>
       <w:r>
-        <w:t>Usuario Vendedor</w:t>
-      </w:r>
-    </w:p>
-    <w:p>
-      <w:r>
-        <w:t>Administrar clientes</w:t>
-      </w:r>
-    </w:p>
-    <w:p>
-      <w:r>
-        <w:t xml:space="preserve">Crear Pedido </w:t>
-      </w:r>
-    </w:p>
-    <w:p>
-      <w:r>
-        <w:t>Gestionar pedidos</w:t>
+        <w:t>Usuario Comprador</w:t>
+      </w:r>
+    </w:p>
+    <w:p>
+      <w:r>
+        <w:t>Calcular compras</w:t>
+      </w:r>
+    </w:p>
+    <w:p>
+      <w:r>
+        <w:t>Administrar ordenes de compra</w:t>
       </w:r>
     </w:p>
     <w:p>
       <w:proofErr w:type="spellStart"/>
       <w:r>
-        <w:t>a</w:t>
-      </w:r>
-      <w:r>
-        <w:t>sdf</w:t>
+        <w:t>Asdf</w:t>
       </w:r>
       <w:proofErr w:type="spellEnd"/>
     </w:p>
-    <w:p/>
-    <w:p>
-      <w:pPr>
-        <w:pStyle w:val="Ttulo"/>
-      </w:pPr>
-      <w:r>
-        <w:t>Usuario Fabricante</w:t>
-      </w:r>
-    </w:p>
-    <w:p>
-      <w:r>
-        <w:t>Procesar pedidos</w:t>
-      </w:r>
-    </w:p>
-    <w:p>
-      <w:r>
-        <w:t>Administrar ordenes de fabricación</w:t>
-      </w:r>
-    </w:p>
-    <w:p>
-      <w:proofErr w:type="spellStart"/>
-      <w:r>
-        <w:t>asdf</w:t>
-      </w:r>
-      <w:proofErr w:type="spellEnd"/>
-    </w:p>
-    <w:p>
-      <w:pPr>
-        <w:pStyle w:val="Ttulo"/>
-      </w:pPr>
-      <w:r>
-        <w:t>Usuario Comprador</w:t>
-      </w:r>
-    </w:p>
-    <w:p>
-      <w:r>
-        <w:t>Calcular compras</w:t>
-      </w:r>
-    </w:p>
-    <w:p>
-      <w:r>
-        <w:t>Administrar ordenes de compra</w:t>
-      </w:r>
-    </w:p>
-    <w:p>
-      <w:proofErr w:type="spellStart"/>
-      <w:r>
-        <w:t>Asdf</w:t>
-      </w:r>
-      <w:proofErr w:type="spellEnd"/>
-    </w:p>
-    <w:p/>
+    <w:p>
+      <w:r>
+        <w:lastRenderedPageBreak/>
+        <w:drawing>
+          <wp:inline distT="0" distB="0" distL="0" distR="0" wp14:anchorId="259E91AA" wp14:editId="5540F4B0">
+            <wp:extent cx="5400040" cy="3253105"/>
+            <wp:effectExtent l="0" t="0" r="0" b="4445"/>
+            <wp:docPr id="24" name="Imagen 24"/>
+            <wp:cNvGraphicFramePr>
+              <a:graphicFrameLocks xmlns:a="http://schemas.openxmlformats.org/drawingml/2006/main" noChangeAspect="1"/>
+            </wp:cNvGraphicFramePr>
+            <a:graphic xmlns:a="http://schemas.openxmlformats.org/drawingml/2006/main">
+              <a:graphicData uri="http://schemas.openxmlformats.org/drawingml/2006/picture">
+                <pic:pic xmlns:pic="http://schemas.openxmlformats.org/drawingml/2006/picture">
+                  <pic:nvPicPr>
+                    <pic:cNvPr id="1" name=""/>
+                    <pic:cNvPicPr/>
+                  </pic:nvPicPr>
+                  <pic:blipFill>
+                    <a:blip r:embed="rId28"/>
+                    <a:stretch>
+                      <a:fillRect/>
+                    </a:stretch>
+                  </pic:blipFill>
+                  <pic:spPr>
+                    <a:xfrm>
+                      <a:off x="0" y="0"/>
+                      <a:ext cx="5400040" cy="3253105"/>
+                    </a:xfrm>
+                    <a:prstGeom prst="rect">
+                      <a:avLst/>
+                    </a:prstGeom>
+                  </pic:spPr>
+                </pic:pic>
+              </a:graphicData>
+            </a:graphic>
+          </wp:inline>
+        </w:drawing>
+      </w:r>
+    </w:p>
+    <w:p>
+      <w:r>
+        <w:drawing>
+          <wp:inline distT="0" distB="0" distL="0" distR="0" wp14:anchorId="6A92BF39" wp14:editId="1D91739B">
+            <wp:extent cx="5400040" cy="3244215"/>
+            <wp:effectExtent l="0" t="0" r="0" b="0"/>
+            <wp:docPr id="25" name="Imagen 25"/>
+            <wp:cNvGraphicFramePr>
+              <a:graphicFrameLocks xmlns:a="http://schemas.openxmlformats.org/drawingml/2006/main" noChangeAspect="1"/>
+            </wp:cNvGraphicFramePr>
+            <a:graphic xmlns:a="http://schemas.openxmlformats.org/drawingml/2006/main">
+              <a:graphicData uri="http://schemas.openxmlformats.org/drawingml/2006/picture">
+                <pic:pic xmlns:pic="http://schemas.openxmlformats.org/drawingml/2006/picture">
+                  <pic:nvPicPr>
+                    <pic:cNvPr id="1" name=""/>
+                    <pic:cNvPicPr/>
+                  </pic:nvPicPr>
+                  <pic:blipFill>
+                    <a:blip r:embed="rId29"/>
+                    <a:stretch>
+                      <a:fillRect/>
+                    </a:stretch>
+                  </pic:blipFill>
+                  <pic:spPr>
+                    <a:xfrm>
+                      <a:off x="0" y="0"/>
+                      <a:ext cx="5400040" cy="3244215"/>
+                    </a:xfrm>
+                    <a:prstGeom prst="rect">
+                      <a:avLst/>
+                    </a:prstGeom>
+                  </pic:spPr>
+                </pic:pic>
+              </a:graphicData>
+            </a:graphic>
+          </wp:inline>
+        </w:drawing>
+      </w:r>
+    </w:p>
+    <w:p>
+      <w:r>
+        <w:lastRenderedPageBreak/>
+        <w:drawing>
+          <wp:inline distT="0" distB="0" distL="0" distR="0" wp14:anchorId="46B9FB06" wp14:editId="47FA01C7">
+            <wp:extent cx="5400040" cy="3244215"/>
+            <wp:effectExtent l="0" t="0" r="0" b="0"/>
+            <wp:docPr id="26" name="Imagen 26"/>
+            <wp:cNvGraphicFramePr>
+              <a:graphicFrameLocks xmlns:a="http://schemas.openxmlformats.org/drawingml/2006/main" noChangeAspect="1"/>
+            </wp:cNvGraphicFramePr>
+            <a:graphic xmlns:a="http://schemas.openxmlformats.org/drawingml/2006/main">
+              <a:graphicData uri="http://schemas.openxmlformats.org/drawingml/2006/picture">
+                <pic:pic xmlns:pic="http://schemas.openxmlformats.org/drawingml/2006/picture">
+                  <pic:nvPicPr>
+                    <pic:cNvPr id="1" name=""/>
+                    <pic:cNvPicPr/>
+                  </pic:nvPicPr>
+                  <pic:blipFill>
+                    <a:blip r:embed="rId30"/>
+                    <a:stretch>
+                      <a:fillRect/>
+                    </a:stretch>
+                  </pic:blipFill>
+                  <pic:spPr>
+                    <a:xfrm>
+                      <a:off x="0" y="0"/>
+                      <a:ext cx="5400040" cy="3244215"/>
+                    </a:xfrm>
+                    <a:prstGeom prst="rect">
+                      <a:avLst/>
+                    </a:prstGeom>
+                  </pic:spPr>
+                </pic:pic>
+              </a:graphicData>
+            </a:graphic>
+          </wp:inline>
+        </w:drawing>
+      </w:r>
+    </w:p>
+    <w:p>
+      <w:r>
+        <w:drawing>
+          <wp:inline distT="0" distB="0" distL="0" distR="0" wp14:anchorId="21578526" wp14:editId="19B0C8B0">
+            <wp:extent cx="5400040" cy="3263900"/>
+            <wp:effectExtent l="0" t="0" r="0" b="0"/>
+            <wp:docPr id="27" name="Imagen 27"/>
+            <wp:cNvGraphicFramePr>
+              <a:graphicFrameLocks xmlns:a="http://schemas.openxmlformats.org/drawingml/2006/main" noChangeAspect="1"/>
+            </wp:cNvGraphicFramePr>
+            <a:graphic xmlns:a="http://schemas.openxmlformats.org/drawingml/2006/main">
+              <a:graphicData uri="http://schemas.openxmlformats.org/drawingml/2006/picture">
+                <pic:pic xmlns:pic="http://schemas.openxmlformats.org/drawingml/2006/picture">
+                  <pic:nvPicPr>
+                    <pic:cNvPr id="1" name=""/>
+                    <pic:cNvPicPr/>
+                  </pic:nvPicPr>
+                  <pic:blipFill>
+                    <a:blip r:embed="rId31"/>
+                    <a:stretch>
+                      <a:fillRect/>
+                    </a:stretch>
+                  </pic:blipFill>
+                  <pic:spPr>
+                    <a:xfrm>
+                      <a:off x="0" y="0"/>
+                      <a:ext cx="5400040" cy="3263900"/>
+                    </a:xfrm>
+                    <a:prstGeom prst="rect">
+                      <a:avLst/>
+                    </a:prstGeom>
+                  </pic:spPr>
+                </pic:pic>
+              </a:graphicData>
+            </a:graphic>
+          </wp:inline>
+        </w:drawing>
+      </w:r>
+    </w:p>
+    <w:p>
+      <w:r>
+        <w:lastRenderedPageBreak/>
+        <w:drawing>
+          <wp:inline distT="0" distB="0" distL="0" distR="0" wp14:anchorId="53C80565" wp14:editId="74CFBA68">
+            <wp:extent cx="5400040" cy="5453380"/>
+            <wp:effectExtent l="0" t="0" r="0" b="0"/>
+            <wp:docPr id="28" name="Imagen 28"/>
+            <wp:cNvGraphicFramePr>
+              <a:graphicFrameLocks xmlns:a="http://schemas.openxmlformats.org/drawingml/2006/main" noChangeAspect="1"/>
+            </wp:cNvGraphicFramePr>
+            <a:graphic xmlns:a="http://schemas.openxmlformats.org/drawingml/2006/main">
+              <a:graphicData uri="http://schemas.openxmlformats.org/drawingml/2006/picture">
+                <pic:pic xmlns:pic="http://schemas.openxmlformats.org/drawingml/2006/picture">
+                  <pic:nvPicPr>
+                    <pic:cNvPr id="1" name=""/>
+                    <pic:cNvPicPr/>
+                  </pic:nvPicPr>
+                  <pic:blipFill>
+                    <a:blip r:embed="rId32"/>
+                    <a:stretch>
+                      <a:fillRect/>
+                    </a:stretch>
+                  </pic:blipFill>
+                  <pic:spPr>
+                    <a:xfrm>
+                      <a:off x="0" y="0"/>
+                      <a:ext cx="5400040" cy="5453380"/>
+                    </a:xfrm>
+                    <a:prstGeom prst="rect">
+                      <a:avLst/>
+                    </a:prstGeom>
+                  </pic:spPr>
+                </pic:pic>
+              </a:graphicData>
+            </a:graphic>
+          </wp:inline>
+        </w:drawing>
+      </w:r>
+      <w:bookmarkStart w:id="0" w:name="_GoBack"/>
+      <w:bookmarkEnd w:id="0"/>
+    </w:p>
     <w:sectPr>
       <w:pgSz w:w="11906" w:h="16838"/>
       <w:pgMar w:top="1417" w:right="1701" w:bottom="1417" w:left="1701" w:header="708" w:footer="708" w:gutter="0"/>
@@ -542,7 +1747,7 @@
 </file>
 
 <file path=word/styles.xml><?xml version="1.0" encoding="utf-8"?>
-<w:styles xmlns:mc="http://schemas.openxmlformats.org/markup-compatibility/2006" xmlns:r="http://schemas.openxmlformats.org/officeDocument/2006/relationships" xmlns:w="http://schemas.openxmlformats.org/wordprocessingml/2006/main" xmlns:w14="http://schemas.microsoft.com/office/word/2010/wordml" xmlns:w15="http://schemas.microsoft.com/office/word/2012/wordml" xmlns:w16cex="http://schemas.microsoft.com/office/word/2018/wordml/cex" xmlns:w16cid="http://schemas.microsoft.com/office/word/2016/wordml/cid" xmlns:w16="http://schemas.microsoft.com/office/word/2018/wordml" xmlns:w16sdtdh="http://schemas.microsoft.com/office/word/2020/wordml/sdtdatahash" xmlns:w16se="http://schemas.microsoft.com/office/word/2015/wordml/symex" mc:Ignorable="w14 w15 w16se w16cid w16 w16cex w16sdtdh">
+<w:styles xmlns:mc="http://schemas.openxmlformats.org/markup-compatibility/2006" xmlns:r="http://schemas.openxmlformats.org/officeDocument/2006/relationships" xmlns:w="http://schemas.openxmlformats.org/wordprocessingml/2006/main" xmlns:w14="http://schemas.microsoft.com/office/word/2010/wordml" xmlns:w15="http://schemas.microsoft.com/office/word/2012/wordml" mc:Ignorable="w14 w15">
   <w:docDefaults>
     <w:rPrDefault>
       <w:rPr>
@@ -554,7 +1759,7 @@
     </w:rPrDefault>
     <w:pPrDefault/>
   </w:docDefaults>
-  <w:latentStyles w:defLockedState="0" w:defUIPriority="99" w:defSemiHidden="0" w:defUnhideWhenUsed="0" w:defQFormat="0" w:count="376">
+  <w:latentStyles w:defLockedState="0" w:defUIPriority="99" w:defSemiHidden="0" w:defUnhideWhenUsed="0" w:defQFormat="0" w:count="371">
     <w:lsdException w:name="Normal" w:uiPriority="0" w:qFormat="1"/>
     <w:lsdException w:name="heading 1" w:uiPriority="9" w:qFormat="1"/>
     <w:lsdException w:name="heading 2" w:semiHidden="1" w:uiPriority="9" w:unhideWhenUsed="1" w:qFormat="1"/>
@@ -926,11 +2131,6 @@
     <w:lsdException w:name="List Table 5 Dark Accent 6" w:uiPriority="50"/>
     <w:lsdException w:name="List Table 6 Colorful Accent 6" w:uiPriority="51"/>
     <w:lsdException w:name="List Table 7 Colorful Accent 6" w:uiPriority="52"/>
-    <w:lsdException w:name="Mention" w:semiHidden="1" w:unhideWhenUsed="1"/>
-    <w:lsdException w:name="Smart Hyperlink" w:semiHidden="1" w:unhideWhenUsed="1"/>
-    <w:lsdException w:name="Hashtag" w:semiHidden="1" w:unhideWhenUsed="1"/>
-    <w:lsdException w:name="Unresolved Mention" w:semiHidden="1" w:unhideWhenUsed="1"/>
-    <w:lsdException w:name="Smart Link" w:semiHidden="1" w:unhideWhenUsed="1"/>
   </w:latentStyles>
   <w:style w:type="paragraph" w:default="1" w:styleId="Normal">
     <w:name w:val="Normal"/>
@@ -1001,7 +2201,7 @@
       <w:lang w:val="es-ES_tradnl"/>
     </w:rPr>
   </w:style>
-  <w:style w:type="paragraph" w:styleId="TtuloTDC">
+  <w:style w:type="paragraph" w:styleId="TtulodeTDC">
     <w:name w:val="TOC Heading"/>
     <w:basedOn w:val="Ttulo1"/>
     <w:next w:val="Normal"/>
@@ -1188,11 +2388,11 @@
       <w:szCs w:val="20"/>
     </w:rPr>
   </w:style>
-  <w:style w:type="paragraph" w:styleId="Ttulo">
+  <w:style w:type="paragraph" w:styleId="Puesto">
     <w:name w:val="Title"/>
     <w:basedOn w:val="Normal"/>
     <w:next w:val="Normal"/>
-    <w:link w:val="TtuloCar"/>
+    <w:link w:val="PuestoCar"/>
     <w:uiPriority w:val="10"/>
     <w:qFormat/>
     <w:rsid w:val="00E337E1"/>
@@ -1207,10 +2407,10 @@
       <w:szCs w:val="56"/>
     </w:rPr>
   </w:style>
-  <w:style w:type="character" w:customStyle="1" w:styleId="TtuloCar">
-    <w:name w:val="Título Car"/>
+  <w:style w:type="character" w:customStyle="1" w:styleId="PuestoCar">
+    <w:name w:val="Puesto Car"/>
     <w:basedOn w:val="Fuentedeprrafopredeter"/>
-    <w:link w:val="Ttulo"/>
+    <w:link w:val="Puesto"/>
     <w:uiPriority w:val="10"/>
     <w:rsid w:val="00E337E1"/>
     <w:rPr>
@@ -1578,7 +2778,7 @@
 </file>
 
 <file path=customXml/itemProps1.xml><?xml version="1.0" encoding="utf-8"?>
-<ds:datastoreItem xmlns:ds="http://schemas.openxmlformats.org/officeDocument/2006/customXml" ds:itemID="{0C586B90-B4DE-2F4A-B532-3FB60F1DC477}">
+<ds:datastoreItem xmlns:ds="http://schemas.openxmlformats.org/officeDocument/2006/customXml" ds:itemID="{ABA613B2-9667-4538-A927-30FD4F06CECF}">
   <ds:schemaRefs>
     <ds:schemaRef ds:uri="http://schemas.openxmlformats.org/officeDocument/2006/bibliography"/>
   </ds:schemaRefs>

</xml_diff>

<commit_message>
Manual de usuario armado como CHM
</commit_message>
<xml_diff>
--- a/Manuales/Manual de Usuario.docx
+++ b/Manuales/Manual de Usuario.docx
@@ -1,20 +1,28 @@
 
 <file path=word/document.xml><?xml version="1.0" encoding="utf-8"?>
-<w:document xmlns:wpc="http://schemas.microsoft.com/office/word/2010/wordprocessingCanvas" xmlns:cx="http://schemas.microsoft.com/office/drawing/2014/chartex" xmlns:cx1="http://schemas.microsoft.com/office/drawing/2015/9/8/chartex" xmlns:cx2="http://schemas.microsoft.com/office/drawing/2015/10/21/chartex" xmlns:cx3="http://schemas.microsoft.com/office/drawing/2016/5/9/chartex" xmlns:cx4="http://schemas.microsoft.com/office/drawing/2016/5/10/chartex" xmlns:cx5="http://schemas.microsoft.com/office/drawing/2016/5/11/chartex" xmlns:cx6="http://schemas.microsoft.com/office/drawing/2016/5/12/chartex" xmlns:cx7="http://schemas.microsoft.com/office/drawing/2016/5/13/chartex" xmlns:cx8="http://schemas.microsoft.com/office/drawing/2016/5/14/chartex" xmlns:mc="http://schemas.openxmlformats.org/markup-compatibility/2006" xmlns:aink="http://schemas.microsoft.com/office/drawing/2016/ink" xmlns:am3d="http://schemas.microsoft.com/office/drawing/2017/model3d" xmlns:o="urn:schemas-microsoft-com:office:office" xmlns:r="http://schemas.openxmlformats.org/officeDocument/2006/relationships" xmlns:m="http://schemas.openxmlformats.org/officeDocument/2006/math" xmlns:v="urn:schemas-microsoft-com:vml" xmlns:wp14="http://schemas.microsoft.com/office/word/2010/wordprocessingDrawing" xmlns:wp="http://schemas.openxmlformats.org/drawingml/2006/wordprocessingDrawing" xmlns:w10="urn:schemas-microsoft-com:office:word" xmlns:w="http://schemas.openxmlformats.org/wordprocessingml/2006/main" xmlns:w14="http://schemas.microsoft.com/office/word/2010/wordml" xmlns:w15="http://schemas.microsoft.com/office/word/2012/wordml" xmlns:w16cex="http://schemas.microsoft.com/office/word/2018/wordml/cex" xmlns:w16cid="http://schemas.microsoft.com/office/word/2016/wordml/cid" xmlns:w16="http://schemas.microsoft.com/office/word/2018/wordml" xmlns:w16sdtdh="http://schemas.microsoft.com/office/word/2020/wordml/sdtdatahash" xmlns:w16se="http://schemas.microsoft.com/office/word/2015/wordml/symex" xmlns:wpg="http://schemas.microsoft.com/office/word/2010/wordprocessingGroup" xmlns:wpi="http://schemas.microsoft.com/office/word/2010/wordprocessingInk" xmlns:wne="http://schemas.microsoft.com/office/word/2006/wordml" xmlns:wps="http://schemas.microsoft.com/office/word/2010/wordprocessingShape" mc:Ignorable="w14 w15 w16se w16cid w16 w16cex w16sdtdh wp14">
+<w:document xmlns:wpc="http://schemas.microsoft.com/office/word/2010/wordprocessingCanvas" xmlns:mc="http://schemas.openxmlformats.org/markup-compatibility/2006" xmlns:o="urn:schemas-microsoft-com:office:office" xmlns:r="http://schemas.openxmlformats.org/officeDocument/2006/relationships" xmlns:m="http://schemas.openxmlformats.org/officeDocument/2006/math" xmlns:v="urn:schemas-microsoft-com:vml" xmlns:wp14="http://schemas.microsoft.com/office/word/2010/wordprocessingDrawing" xmlns:wp="http://schemas.openxmlformats.org/drawingml/2006/wordprocessingDrawing" xmlns:w10="urn:schemas-microsoft-com:office:word" xmlns:w="http://schemas.openxmlformats.org/wordprocessingml/2006/main" xmlns:w14="http://schemas.microsoft.com/office/word/2010/wordml" xmlns:w15="http://schemas.microsoft.com/office/word/2012/wordml" xmlns:wpg="http://schemas.microsoft.com/office/word/2010/wordprocessingGroup" xmlns:wpi="http://schemas.microsoft.com/office/word/2010/wordprocessingInk" xmlns:wne="http://schemas.microsoft.com/office/word/2006/wordml" xmlns:wps="http://schemas.microsoft.com/office/word/2010/wordprocessingShape" mc:Ignorable="w14 w15 wp14">
   <w:body>
     <w:p>
       <w:pPr>
-        <w:pStyle w:val="Ttulo"/>
+        <w:pStyle w:val="Puesto"/>
         <w:jc w:val="center"/>
       </w:pPr>
-      <w:r>
-        <w:t>Velusel Fabrica</w:t>
+      <w:proofErr w:type="spellStart"/>
+      <w:r>
+        <w:t>Velusel</w:t>
+      </w:r>
+      <w:proofErr w:type="spellEnd"/>
+      <w:r>
+        <w:t xml:space="preserve"> Fá</w:t>
+      </w:r>
+      <w:r>
+        <w:t>brica</w:t>
       </w:r>
     </w:p>
     <w:p/>
     <w:p>
       <w:pPr>
-        <w:pStyle w:val="Ttulo"/>
+        <w:pStyle w:val="Puesto"/>
         <w:jc w:val="center"/>
       </w:pPr>
       <w:r>
@@ -43,7 +51,7 @@
       <w:sdtContent>
         <w:p>
           <w:pPr>
-            <w:pStyle w:val="TtuloTDC"/>
+            <w:pStyle w:val="TtulodeTDC"/>
           </w:pPr>
           <w:r>
             <w:rPr>
@@ -1957,33 +1965,42 @@
         <w:t>E</w:t>
       </w:r>
       <w:r>
-        <w:t>ste documento pretende guiar a los distintos tipos de usuarios que utilizarán el sistema Velusel Fabrica. El mismo se encuentra dividido en secciones, la primera contiene los aspectos que son comunes a todos los tipos de usuarios y luego se agrega una sección para cada tipo de usuario.</w:t>
+        <w:t xml:space="preserve">ste documento pretende guiar a los distintos tipos de usuarios que utilizarán el sistema Velusel Fabrica. El mismo se encuentra dividido en secciones, la primera contiene los aspectos que son comunes a todos los tipos de usuarios y luego se agrega </w:t>
+      </w:r>
+      <w:bookmarkStart w:id="1" w:name="_GoBack"/>
+      <w:r>
+        <w:t xml:space="preserve">una </w:t>
+      </w:r>
+      <w:bookmarkEnd w:id="1"/>
+      <w:r>
+        <w:t>sección para cada tipo de usuario.</w:t>
       </w:r>
     </w:p>
     <w:p>
       <w:pPr>
         <w:pStyle w:val="Ttulo1"/>
       </w:pPr>
-      <w:bookmarkStart w:id="1" w:name="_Toc88772150"/>
+      <w:bookmarkStart w:id="2" w:name="_Toc88772150"/>
       <w:r>
         <w:t>Todos los usuarios</w:t>
       </w:r>
-      <w:bookmarkEnd w:id="1"/>
+      <w:bookmarkEnd w:id="2"/>
     </w:p>
     <w:p>
       <w:pPr>
         <w:pStyle w:val="Ttulo2"/>
       </w:pPr>
-      <w:bookmarkStart w:id="2" w:name="_Toc88772151"/>
+      <w:bookmarkStart w:id="3" w:name="_Toc88772151"/>
       <w:r>
         <w:t>Ingresar y salir del sistema:</w:t>
       </w:r>
-      <w:bookmarkEnd w:id="2"/>
+      <w:bookmarkEnd w:id="3"/>
     </w:p>
     <w:p>
       <w:r>
         <w:rPr>
           <w:noProof/>
+          <w:lang w:val="es-AR" w:eastAsia="es-AR"/>
         </w:rPr>
         <w:drawing>
           <wp:anchor distT="0" distB="0" distL="114300" distR="114300" simplePos="0" relativeHeight="251658240" behindDoc="0" locked="0" layoutInCell="1" allowOverlap="1" wp14:anchorId="649CFAC7" wp14:editId="37C3C565">
@@ -2048,10 +2065,11 @@
       <w:pPr>
         <w:pStyle w:val="Ttulo2"/>
       </w:pPr>
-      <w:bookmarkStart w:id="3" w:name="_Toc88772152"/>
+      <w:bookmarkStart w:id="4" w:name="_Toc88772152"/>
       <w:r>
         <w:rPr>
           <w:noProof/>
+          <w:lang w:val="es-AR" w:eastAsia="es-AR"/>
         </w:rPr>
         <w:drawing>
           <wp:anchor distT="0" distB="0" distL="114300" distR="114300" simplePos="0" relativeHeight="251659264" behindDoc="0" locked="0" layoutInCell="1" allowOverlap="1" wp14:anchorId="78D8BFA2" wp14:editId="68C7E40B">
@@ -2106,7 +2124,7 @@
       <w:r>
         <w:t>Modificar datos personales</w:t>
       </w:r>
-      <w:bookmarkEnd w:id="3"/>
+      <w:bookmarkEnd w:id="4"/>
     </w:p>
     <w:p>
       <w:r>
@@ -2168,17 +2186,18 @@
       <w:pPr>
         <w:pStyle w:val="Ttulo2"/>
       </w:pPr>
-      <w:bookmarkStart w:id="4" w:name="_Toc88772153"/>
+      <w:bookmarkStart w:id="5" w:name="_Toc88772153"/>
       <w:r>
         <w:lastRenderedPageBreak/>
         <w:t>Cambiar de idioma</w:t>
       </w:r>
-      <w:bookmarkEnd w:id="4"/>
+      <w:bookmarkEnd w:id="5"/>
     </w:p>
     <w:p>
       <w:r>
         <w:rPr>
           <w:noProof/>
+          <w:lang w:val="es-AR" w:eastAsia="es-AR"/>
         </w:rPr>
         <w:drawing>
           <wp:inline distT="0" distB="0" distL="0" distR="0" wp14:anchorId="7878B960" wp14:editId="118B470A">
@@ -2267,12 +2286,12 @@
       <w:pPr>
         <w:pStyle w:val="Ttulo1"/>
       </w:pPr>
-      <w:bookmarkStart w:id="5" w:name="_Toc88772154"/>
+      <w:bookmarkStart w:id="6" w:name="_Toc88772154"/>
       <w:r>
         <w:lastRenderedPageBreak/>
         <w:t>Usuario Administrador</w:t>
       </w:r>
-      <w:bookmarkEnd w:id="5"/>
+      <w:bookmarkEnd w:id="6"/>
     </w:p>
     <w:p>
       <w:r>
@@ -2287,11 +2306,11 @@
       <w:pPr>
         <w:pStyle w:val="Ttulo2"/>
       </w:pPr>
-      <w:bookmarkStart w:id="6" w:name="_Toc88772155"/>
+      <w:bookmarkStart w:id="7" w:name="_Toc88772155"/>
       <w:r>
         <w:t>Administración de usuarios</w:t>
       </w:r>
-      <w:bookmarkEnd w:id="6"/>
+      <w:bookmarkEnd w:id="7"/>
     </w:p>
     <w:p>
       <w:r>
@@ -2310,6 +2329,7 @@
       <w:r>
         <w:rPr>
           <w:noProof/>
+          <w:lang w:val="es-AR" w:eastAsia="es-AR"/>
         </w:rPr>
         <w:drawing>
           <wp:inline distT="0" distB="0" distL="0" distR="0" wp14:anchorId="4959867F" wp14:editId="4E0FBA3F">
@@ -2362,6 +2382,7 @@
       <w:r>
         <w:rPr>
           <w:noProof/>
+          <w:lang w:val="es-AR" w:eastAsia="es-AR"/>
         </w:rPr>
         <w:drawing>
           <wp:inline distT="0" distB="0" distL="0" distR="0" wp14:anchorId="192CC37D" wp14:editId="09A12AC1">
@@ -2405,12 +2426,10 @@
         <w:t>En el campo usuario escriba el nombre de usuario que utilizará el empleado para ingresar al sistema, generalmente se suele usar “</w:t>
       </w:r>
       <w:proofErr w:type="spellStart"/>
-      <w:proofErr w:type="gramStart"/>
       <w:r>
         <w:t>nombre.apellido</w:t>
       </w:r>
       <w:proofErr w:type="spellEnd"/>
-      <w:proofErr w:type="gramEnd"/>
       <w:r>
         <w:t>” por ejemplo “</w:t>
       </w:r>
@@ -2455,11 +2474,11 @@
       <w:pPr>
         <w:pStyle w:val="Ttulo2"/>
       </w:pPr>
-      <w:bookmarkStart w:id="7" w:name="_Toc88772156"/>
+      <w:bookmarkStart w:id="8" w:name="_Toc88772156"/>
       <w:r>
         <w:t>Roles configurados</w:t>
       </w:r>
-      <w:bookmarkEnd w:id="7"/>
+      <w:bookmarkEnd w:id="8"/>
     </w:p>
     <w:p>
       <w:r>
@@ -2641,11 +2660,11 @@
       <w:pPr>
         <w:pStyle w:val="Ttulo2"/>
       </w:pPr>
-      <w:bookmarkStart w:id="8" w:name="_Toc88772157"/>
+      <w:bookmarkStart w:id="9" w:name="_Toc88772157"/>
       <w:r>
         <w:t>Patentes y Familias</w:t>
       </w:r>
-      <w:bookmarkEnd w:id="8"/>
+      <w:bookmarkEnd w:id="9"/>
     </w:p>
     <w:p>
       <w:pPr>
@@ -2683,6 +2702,7 @@
       <w:r>
         <w:rPr>
           <w:noProof/>
+          <w:lang w:val="es-AR" w:eastAsia="es-AR"/>
         </w:rPr>
         <w:drawing>
           <wp:inline distT="0" distB="0" distL="0" distR="0" wp14:anchorId="241A54E8" wp14:editId="43794E7B">
@@ -2757,6 +2777,7 @@
       <w:r>
         <w:rPr>
           <w:noProof/>
+          <w:lang w:val="es-AR" w:eastAsia="es-AR"/>
         </w:rPr>
         <w:drawing>
           <wp:inline distT="0" distB="0" distL="0" distR="0" wp14:anchorId="5A693CB6" wp14:editId="1727F5AD">
@@ -2819,6 +2840,7 @@
       <w:r>
         <w:rPr>
           <w:noProof/>
+          <w:lang w:val="es-AR" w:eastAsia="es-AR"/>
         </w:rPr>
         <w:drawing>
           <wp:inline distT="0" distB="0" distL="0" distR="0" wp14:anchorId="0FC497A1" wp14:editId="3B3A1E63">
@@ -2876,12 +2898,12 @@
       <w:pPr>
         <w:pStyle w:val="Ttulo1"/>
       </w:pPr>
-      <w:bookmarkStart w:id="9" w:name="_Toc88772158"/>
+      <w:bookmarkStart w:id="10" w:name="_Toc88772158"/>
       <w:r>
         <w:lastRenderedPageBreak/>
         <w:t>Usuario Gerente</w:t>
       </w:r>
-      <w:bookmarkEnd w:id="9"/>
+      <w:bookmarkEnd w:id="10"/>
     </w:p>
     <w:p>
       <w:r>
@@ -2893,11 +2915,11 @@
       <w:pPr>
         <w:pStyle w:val="Ttulo2"/>
       </w:pPr>
-      <w:bookmarkStart w:id="10" w:name="_Toc88772159"/>
+      <w:bookmarkStart w:id="11" w:name="_Toc88772159"/>
       <w:r>
         <w:t>Consulta de información de auditoría y errores</w:t>
       </w:r>
-      <w:bookmarkEnd w:id="10"/>
+      <w:bookmarkEnd w:id="11"/>
     </w:p>
     <w:p>
       <w:r>
@@ -2911,6 +2933,7 @@
       <w:r>
         <w:rPr>
           <w:noProof/>
+          <w:lang w:val="es-AR" w:eastAsia="es-AR"/>
         </w:rPr>
         <w:drawing>
           <wp:inline distT="0" distB="0" distL="0" distR="0" wp14:anchorId="76E47357" wp14:editId="09F54ADF">
@@ -2952,55 +2975,7 @@
     <w:p/>
     <w:p>
       <w:r>
-        <w:t xml:space="preserve">Para </w:t>
-      </w:r>
-      <w:r>
-        <w:t xml:space="preserve">poder pedir asistencia o soporte y brindar una mejor información sobre el motivo del problema puede </w:t>
-      </w:r>
-      <w:r>
-        <w:t>ver el registro de l</w:t>
-      </w:r>
-      <w:r>
-        <w:t>o</w:t>
-      </w:r>
-      <w:r>
-        <w:t xml:space="preserve">s </w:t>
-      </w:r>
-      <w:r>
-        <w:t xml:space="preserve">errores </w:t>
-      </w:r>
-      <w:r>
-        <w:t xml:space="preserve">que han </w:t>
-      </w:r>
-      <w:r>
-        <w:t xml:space="preserve">sucedido </w:t>
-      </w:r>
-      <w:r>
-        <w:t xml:space="preserve">diríjase a Auditoría &gt; Ver </w:t>
-      </w:r>
-      <w:r>
-        <w:t>errores</w:t>
-      </w:r>
-      <w:r>
-        <w:t xml:space="preserve">. Para poder explorar la lista con mayor facilidad puede filtrar por </w:t>
-      </w:r>
-      <w:r>
-        <w:t xml:space="preserve">el nombre del tipo de excepción </w:t>
-      </w:r>
-      <w:r>
-        <w:t xml:space="preserve">o por </w:t>
-      </w:r>
-      <w:r>
-        <w:t xml:space="preserve">el </w:t>
-      </w:r>
-      <w:r>
-        <w:t>mensaje</w:t>
-      </w:r>
-      <w:r>
-        <w:t xml:space="preserve"> de su descripción</w:t>
-      </w:r>
-      <w:r>
-        <w:t>. Ambos filtros funcionan en simultaneo y actualizan la grilla a cada letra que se quita o agrega.</w:t>
+        <w:t>Para poder pedir asistencia o soporte y brindar una mejor información sobre el motivo del problema puede ver el registro de los errores que han sucedido diríjase a Auditoría &gt; Ver errores. Para poder explorar la lista con mayor facilidad puede filtrar por el nombre del tipo de excepción o por el mensaje de su descripción. Ambos filtros funcionan en simultaneo y actualizan la grilla a cada letra que se quita o agrega.</w:t>
       </w:r>
     </w:p>
     <w:p/>
@@ -3008,6 +2983,7 @@
       <w:r>
         <w:rPr>
           <w:noProof/>
+          <w:lang w:val="es-AR" w:eastAsia="es-AR"/>
         </w:rPr>
         <w:lastRenderedPageBreak/>
         <w:drawing>
@@ -3072,6 +3048,7 @@
       <w:r>
         <w:rPr>
           <w:noProof/>
+          <w:lang w:val="es-AR" w:eastAsia="es-AR"/>
         </w:rPr>
         <w:drawing>
           <wp:inline distT="0" distB="0" distL="0" distR="0" wp14:anchorId="73193C31" wp14:editId="71B2D3A5">
@@ -3115,11 +3092,11 @@
       <w:pPr>
         <w:pStyle w:val="Ttulo2"/>
       </w:pPr>
-      <w:bookmarkStart w:id="11" w:name="_Toc88772160"/>
+      <w:bookmarkStart w:id="12" w:name="_Toc88772160"/>
       <w:r>
         <w:t>Bloquear y desbloquear clientes</w:t>
       </w:r>
-      <w:bookmarkEnd w:id="11"/>
+      <w:bookmarkEnd w:id="12"/>
     </w:p>
     <w:p>
       <w:r>
@@ -3145,12 +3122,12 @@
       <w:pPr>
         <w:pStyle w:val="Ttulo1"/>
       </w:pPr>
-      <w:bookmarkStart w:id="12" w:name="_Toc88772161"/>
+      <w:bookmarkStart w:id="13" w:name="_Toc88772161"/>
       <w:r>
         <w:lastRenderedPageBreak/>
         <w:t>Usuario Diseñador</w:t>
       </w:r>
-      <w:bookmarkEnd w:id="12"/>
+      <w:bookmarkEnd w:id="13"/>
     </w:p>
     <w:p>
       <w:r>
@@ -3172,11 +3149,11 @@
       <w:pPr>
         <w:pStyle w:val="Ttulo2"/>
       </w:pPr>
-      <w:bookmarkStart w:id="13" w:name="_Toc88772162"/>
+      <w:bookmarkStart w:id="14" w:name="_Toc88772162"/>
       <w:r>
         <w:t>Administración de productos</w:t>
       </w:r>
-      <w:bookmarkEnd w:id="13"/>
+      <w:bookmarkEnd w:id="14"/>
     </w:p>
     <w:p>
       <w:r>
@@ -3226,22 +3203,22 @@
       <w:pPr>
         <w:pStyle w:val="Ttulo1"/>
       </w:pPr>
-      <w:bookmarkStart w:id="14" w:name="_Toc88772163"/>
+      <w:bookmarkStart w:id="15" w:name="_Toc88772163"/>
       <w:r>
         <w:lastRenderedPageBreak/>
         <w:t>Usuario Vendedor</w:t>
       </w:r>
-      <w:bookmarkEnd w:id="14"/>
+      <w:bookmarkEnd w:id="15"/>
     </w:p>
     <w:p>
       <w:pPr>
         <w:pStyle w:val="Ttulo2"/>
       </w:pPr>
-      <w:bookmarkStart w:id="15" w:name="_Toc88772164"/>
+      <w:bookmarkStart w:id="16" w:name="_Toc88772164"/>
       <w:r>
         <w:t>Administrar clientes</w:t>
       </w:r>
-      <w:bookmarkEnd w:id="15"/>
+      <w:bookmarkEnd w:id="16"/>
     </w:p>
     <w:p>
       <w:r>
@@ -3252,6 +3229,7 @@
       <w:r>
         <w:rPr>
           <w:noProof/>
+          <w:lang w:val="es-AR" w:eastAsia="es-AR"/>
         </w:rPr>
         <w:drawing>
           <wp:inline distT="0" distB="0" distL="0" distR="0" wp14:anchorId="3CDA9811" wp14:editId="384D9076">
@@ -3295,11 +3273,11 @@
       <w:pPr>
         <w:pStyle w:val="Ttulo2"/>
       </w:pPr>
-      <w:bookmarkStart w:id="16" w:name="_Toc88772165"/>
+      <w:bookmarkStart w:id="17" w:name="_Toc88772165"/>
       <w:r>
         <w:t>Crear Pedido</w:t>
       </w:r>
-      <w:bookmarkEnd w:id="16"/>
+      <w:bookmarkEnd w:id="17"/>
       <w:r>
         <w:t xml:space="preserve"> </w:t>
       </w:r>
@@ -3309,21 +3287,14 @@
         <w:t>Como parte de su trabajo habitual usted podrá generar nuevos pedidos desde Vendedor &gt; Generar pedido. Allí podrá seleccionar para que cliente es el pedido, si es un pedido a demanda, o podrá omitir este dato si es que desea generar un pedido para abastecer la tienda minorista. Al tocar el botón “Seleccionar cliente” se desplegará un formulario similar al del ABM Clientes, pero con la diferencia que podrá marcar un cliente y tocar el botón Seleccionar para indicar que ese cliente es quien solicita el pedido o podrá tocar Ninguno para especificar que el pedido es para la tienda minorista. Luego tendrá que agregar que productos se están solicitando, para esto presione el botón Agregar, allí verá el catalogo completo</w:t>
       </w:r>
       <w:r>
-        <w:t xml:space="preserve">. Seleccione un producto de la grilla y toque la opción Seleccionar. A </w:t>
-      </w:r>
-      <w:proofErr w:type="gramStart"/>
-      <w:r>
-        <w:t>continuación</w:t>
-      </w:r>
-      <w:proofErr w:type="gramEnd"/>
-      <w:r>
-        <w:t xml:space="preserve"> volverá al formulario anterior y en la grilla aparecerá este nuevo producto. Ajuste la cantidad solicitada de cada producto directamente desde la grilla, y si se arrepiente de algún producto selecciónelo y toque el botón Quitar.</w:t>
+        <w:t>. Seleccione un producto de la grilla y toque la opción Seleccionar. A continuación volverá al formulario anterior y en la grilla aparecerá este nuevo producto. Ajuste la cantidad solicitada de cada producto directamente desde la grilla, y si se arrepiente de algún producto selecciónelo y toque el botón Quitar.</w:t>
       </w:r>
     </w:p>
     <w:p>
       <w:r>
         <w:rPr>
           <w:noProof/>
+          <w:lang w:val="es-AR" w:eastAsia="es-AR"/>
         </w:rPr>
         <w:lastRenderedPageBreak/>
         <w:drawing>
@@ -3368,6 +3339,7 @@
       <w:r>
         <w:rPr>
           <w:noProof/>
+          <w:lang w:val="es-AR" w:eastAsia="es-AR"/>
         </w:rPr>
         <w:drawing>
           <wp:inline distT="0" distB="0" distL="0" distR="0" wp14:anchorId="75A05354" wp14:editId="10E6647E">
@@ -3411,11 +3383,11 @@
       <w:pPr>
         <w:pStyle w:val="Ttulo2"/>
       </w:pPr>
-      <w:bookmarkStart w:id="17" w:name="_Toc88772166"/>
+      <w:bookmarkStart w:id="18" w:name="_Toc88772166"/>
       <w:r>
         <w:t>Gestionar pedidos</w:t>
       </w:r>
-      <w:bookmarkEnd w:id="17"/>
+      <w:bookmarkEnd w:id="18"/>
     </w:p>
     <w:p>
       <w:r>
@@ -3426,6 +3398,7 @@
       <w:r>
         <w:rPr>
           <w:noProof/>
+          <w:lang w:val="es-AR" w:eastAsia="es-AR"/>
         </w:rPr>
         <w:lastRenderedPageBreak/>
         <w:drawing>
@@ -3472,24 +3445,16 @@
       <w:pPr>
         <w:pStyle w:val="Ttulo1"/>
       </w:pPr>
-      <w:bookmarkStart w:id="18" w:name="_Toc88772167"/>
+      <w:bookmarkStart w:id="19" w:name="_Toc88772167"/>
       <w:r>
         <w:lastRenderedPageBreak/>
         <w:t>Usuario Fabricante</w:t>
       </w:r>
-      <w:bookmarkEnd w:id="18"/>
-    </w:p>
-    <w:p>
-      <w:r>
-        <w:t xml:space="preserve">Este usuario es quien o quienes fabrican los productos, desde la </w:t>
-      </w:r>
-      <w:proofErr w:type="gramStart"/>
-      <w:r>
-        <w:t>app</w:t>
-      </w:r>
-      <w:proofErr w:type="gramEnd"/>
-      <w:r>
-        <w:t xml:space="preserve"> podrá planificar su agenda.</w:t>
+      <w:bookmarkEnd w:id="19"/>
+    </w:p>
+    <w:p>
+      <w:r>
+        <w:t>Este usuario es quien o quienes fabrican los productos, desde la app podrá planificar su agenda.</w:t>
       </w:r>
     </w:p>
     <w:p/>
@@ -3497,11 +3462,11 @@
       <w:pPr>
         <w:pStyle w:val="Ttulo2"/>
       </w:pPr>
-      <w:bookmarkStart w:id="19" w:name="_Toc88772168"/>
+      <w:bookmarkStart w:id="20" w:name="_Toc88772168"/>
       <w:r>
         <w:t>Procesar pedidos</w:t>
       </w:r>
-      <w:bookmarkEnd w:id="19"/>
+      <w:bookmarkEnd w:id="20"/>
     </w:p>
     <w:p>
       <w:r>
@@ -3512,6 +3477,7 @@
       <w:r>
         <w:rPr>
           <w:noProof/>
+          <w:lang w:val="es-AR" w:eastAsia="es-AR"/>
         </w:rPr>
         <w:drawing>
           <wp:inline distT="0" distB="0" distL="0" distR="0" wp14:anchorId="3FA25108" wp14:editId="4A4CBDFB">
@@ -3555,11 +3521,11 @@
       <w:pPr>
         <w:pStyle w:val="Ttulo2"/>
       </w:pPr>
-      <w:bookmarkStart w:id="20" w:name="_Toc88772169"/>
+      <w:bookmarkStart w:id="21" w:name="_Toc88772169"/>
       <w:r>
         <w:t>Administrar ordenes de fabricación</w:t>
       </w:r>
-      <w:bookmarkEnd w:id="20"/>
+      <w:bookmarkEnd w:id="21"/>
     </w:p>
     <w:p>
       <w:r>
@@ -3573,6 +3539,7 @@
       <w:r>
         <w:rPr>
           <w:noProof/>
+          <w:lang w:val="es-AR" w:eastAsia="es-AR"/>
         </w:rPr>
         <w:lastRenderedPageBreak/>
         <w:drawing>
@@ -3620,6 +3587,7 @@
       <w:r>
         <w:rPr>
           <w:noProof/>
+          <w:lang w:val="es-AR" w:eastAsia="es-AR"/>
         </w:rPr>
         <w:drawing>
           <wp:inline distT="0" distB="0" distL="0" distR="0" wp14:anchorId="4A88EA48" wp14:editId="27CAF7D2">
@@ -3669,12 +3637,12 @@
       <w:pPr>
         <w:pStyle w:val="Ttulo1"/>
       </w:pPr>
-      <w:bookmarkStart w:id="21" w:name="_Toc88772170"/>
+      <w:bookmarkStart w:id="22" w:name="_Toc88772170"/>
       <w:r>
         <w:lastRenderedPageBreak/>
         <w:t>Usuario Comprador</w:t>
       </w:r>
-      <w:bookmarkEnd w:id="21"/>
+      <w:bookmarkEnd w:id="22"/>
     </w:p>
     <w:p>
       <w:r>
@@ -3686,11 +3654,11 @@
       <w:pPr>
         <w:pStyle w:val="Ttulo2"/>
       </w:pPr>
-      <w:bookmarkStart w:id="22" w:name="_Toc88772171"/>
+      <w:bookmarkStart w:id="23" w:name="_Toc88772171"/>
       <w:r>
         <w:t>Alarmas</w:t>
       </w:r>
-      <w:bookmarkEnd w:id="22"/>
+      <w:bookmarkEnd w:id="23"/>
     </w:p>
     <w:p>
       <w:r>
@@ -3705,6 +3673,7 @@
       <w:r>
         <w:rPr>
           <w:noProof/>
+          <w:lang w:val="es-AR" w:eastAsia="es-AR"/>
         </w:rPr>
         <w:drawing>
           <wp:inline distT="0" distB="0" distL="0" distR="0" wp14:anchorId="259E91AA" wp14:editId="1271263C">
@@ -3755,14 +3724,14 @@
       <w:pPr>
         <w:pStyle w:val="Ttulo2"/>
       </w:pPr>
-      <w:bookmarkStart w:id="23" w:name="_Toc88772172"/>
+      <w:bookmarkStart w:id="24" w:name="_Toc88772172"/>
       <w:r>
         <w:t xml:space="preserve">Planificar </w:t>
       </w:r>
       <w:r>
         <w:t>compras</w:t>
       </w:r>
-      <w:bookmarkEnd w:id="23"/>
+      <w:bookmarkEnd w:id="24"/>
     </w:p>
     <w:p>
       <w:r>
@@ -3787,6 +3756,7 @@
       <w:r>
         <w:rPr>
           <w:noProof/>
+          <w:lang w:val="es-AR" w:eastAsia="es-AR"/>
         </w:rPr>
         <w:lastRenderedPageBreak/>
         <w:drawing>
@@ -3831,11 +3801,11 @@
       <w:pPr>
         <w:pStyle w:val="Ttulo2"/>
       </w:pPr>
-      <w:bookmarkStart w:id="24" w:name="_Toc88772173"/>
+      <w:bookmarkStart w:id="25" w:name="_Toc88772173"/>
       <w:r>
         <w:t>Administrar ordenes de compra</w:t>
       </w:r>
-      <w:bookmarkEnd w:id="24"/>
+      <w:bookmarkEnd w:id="25"/>
     </w:p>
     <w:p>
       <w:r>
@@ -3850,6 +3820,7 @@
       <w:r>
         <w:rPr>
           <w:noProof/>
+          <w:lang w:val="es-AR" w:eastAsia="es-AR"/>
         </w:rPr>
         <w:drawing>
           <wp:inline distT="0" distB="0" distL="0" distR="0" wp14:anchorId="21578526" wp14:editId="19B0C8B0">
@@ -3904,6 +3875,7 @@
       <w:r>
         <w:rPr>
           <w:noProof/>
+          <w:lang w:val="es-AR" w:eastAsia="es-AR"/>
         </w:rPr>
         <w:lastRenderedPageBreak/>
         <w:drawing>
@@ -3961,7 +3933,7 @@
 </file>
 
 <file path=word/styles.xml><?xml version="1.0" encoding="utf-8"?>
-<w:styles xmlns:mc="http://schemas.openxmlformats.org/markup-compatibility/2006" xmlns:r="http://schemas.openxmlformats.org/officeDocument/2006/relationships" xmlns:w="http://schemas.openxmlformats.org/wordprocessingml/2006/main" xmlns:w14="http://schemas.microsoft.com/office/word/2010/wordml" xmlns:w15="http://schemas.microsoft.com/office/word/2012/wordml" xmlns:w16cex="http://schemas.microsoft.com/office/word/2018/wordml/cex" xmlns:w16cid="http://schemas.microsoft.com/office/word/2016/wordml/cid" xmlns:w16="http://schemas.microsoft.com/office/word/2018/wordml" xmlns:w16sdtdh="http://schemas.microsoft.com/office/word/2020/wordml/sdtdatahash" xmlns:w16se="http://schemas.microsoft.com/office/word/2015/wordml/symex" mc:Ignorable="w14 w15 w16se w16cid w16 w16cex w16sdtdh">
+<w:styles xmlns:mc="http://schemas.openxmlformats.org/markup-compatibility/2006" xmlns:r="http://schemas.openxmlformats.org/officeDocument/2006/relationships" xmlns:w="http://schemas.openxmlformats.org/wordprocessingml/2006/main" xmlns:w14="http://schemas.microsoft.com/office/word/2010/wordml" xmlns:w15="http://schemas.microsoft.com/office/word/2012/wordml" mc:Ignorable="w14 w15">
   <w:docDefaults>
     <w:rPrDefault>
       <w:rPr>
@@ -3973,7 +3945,7 @@
     </w:rPrDefault>
     <w:pPrDefault/>
   </w:docDefaults>
-  <w:latentStyles w:defLockedState="0" w:defUIPriority="99" w:defSemiHidden="0" w:defUnhideWhenUsed="0" w:defQFormat="0" w:count="376">
+  <w:latentStyles w:defLockedState="0" w:defUIPriority="99" w:defSemiHidden="0" w:defUnhideWhenUsed="0" w:defQFormat="0" w:count="371">
     <w:lsdException w:name="Normal" w:uiPriority="0" w:qFormat="1"/>
     <w:lsdException w:name="heading 1" w:uiPriority="9" w:qFormat="1"/>
     <w:lsdException w:name="heading 2" w:semiHidden="1" w:uiPriority="9" w:unhideWhenUsed="1" w:qFormat="1"/>
@@ -4079,6 +4051,7 @@
     <w:lsdException w:name="HTML Sample" w:semiHidden="1" w:unhideWhenUsed="1"/>
     <w:lsdException w:name="HTML Typewriter" w:semiHidden="1" w:unhideWhenUsed="1"/>
     <w:lsdException w:name="HTML Variable" w:semiHidden="1" w:unhideWhenUsed="1"/>
+    <w:lsdException w:name="Normal Table" w:semiHidden="1" w:unhideWhenUsed="1"/>
     <w:lsdException w:name="annotation subject" w:semiHidden="1" w:unhideWhenUsed="1"/>
     <w:lsdException w:name="No List" w:semiHidden="1" w:unhideWhenUsed="1"/>
     <w:lsdException w:name="Outline List 1" w:semiHidden="1" w:unhideWhenUsed="1"/>
@@ -4121,8 +4094,11 @@
     <w:lsdException w:name="Table Contemporary" w:semiHidden="1" w:unhideWhenUsed="1"/>
     <w:lsdException w:name="Table Elegant" w:semiHidden="1" w:unhideWhenUsed="1"/>
     <w:lsdException w:name="Table Professional" w:semiHidden="1" w:unhideWhenUsed="1"/>
+    <w:lsdException w:name="Table Subtle 1" w:semiHidden="1" w:unhideWhenUsed="1"/>
     <w:lsdException w:name="Table Subtle 2" w:semiHidden="1" w:unhideWhenUsed="1"/>
     <w:lsdException w:name="Table Web 1" w:semiHidden="1" w:unhideWhenUsed="1"/>
+    <w:lsdException w:name="Table Web 2" w:semiHidden="1" w:unhideWhenUsed="1"/>
+    <w:lsdException w:name="Table Web 3" w:semiHidden="1" w:unhideWhenUsed="1"/>
     <w:lsdException w:name="Balloon Text" w:semiHidden="1" w:unhideWhenUsed="1"/>
     <w:lsdException w:name="Table Grid" w:uiPriority="39"/>
     <w:lsdException w:name="Table Theme" w:semiHidden="1" w:unhideWhenUsed="1"/>
@@ -4341,11 +4317,6 @@
     <w:lsdException w:name="List Table 5 Dark Accent 6" w:uiPriority="50"/>
     <w:lsdException w:name="List Table 6 Colorful Accent 6" w:uiPriority="51"/>
     <w:lsdException w:name="List Table 7 Colorful Accent 6" w:uiPriority="52"/>
-    <w:lsdException w:name="Mention" w:semiHidden="1" w:unhideWhenUsed="1"/>
-    <w:lsdException w:name="Smart Hyperlink" w:semiHidden="1" w:unhideWhenUsed="1"/>
-    <w:lsdException w:name="Hashtag" w:semiHidden="1" w:unhideWhenUsed="1"/>
-    <w:lsdException w:name="Unresolved Mention" w:semiHidden="1" w:unhideWhenUsed="1"/>
-    <w:lsdException w:name="Smart Link" w:semiHidden="1" w:unhideWhenUsed="1"/>
   </w:latentStyles>
   <w:style w:type="paragraph" w:default="1" w:styleId="Normal">
     <w:name w:val="Normal"/>
@@ -4438,7 +4409,7 @@
       <w:lang w:val="es-ES_tradnl"/>
     </w:rPr>
   </w:style>
-  <w:style w:type="paragraph" w:styleId="TtuloTDC">
+  <w:style w:type="paragraph" w:styleId="TtulodeTDC">
     <w:name w:val="TOC Heading"/>
     <w:basedOn w:val="Ttulo1"/>
     <w:next w:val="Normal"/>
@@ -4623,11 +4594,11 @@
       <w:szCs w:val="20"/>
     </w:rPr>
   </w:style>
-  <w:style w:type="paragraph" w:styleId="Ttulo">
+  <w:style w:type="paragraph" w:styleId="Puesto">
     <w:name w:val="Title"/>
     <w:basedOn w:val="Normal"/>
     <w:next w:val="Normal"/>
-    <w:link w:val="TtuloCar"/>
+    <w:link w:val="PuestoCar"/>
     <w:uiPriority w:val="10"/>
     <w:qFormat/>
     <w:rsid w:val="00E337E1"/>
@@ -4642,10 +4613,10 @@
       <w:szCs w:val="56"/>
     </w:rPr>
   </w:style>
-  <w:style w:type="character" w:customStyle="1" w:styleId="TtuloCar">
-    <w:name w:val="Título Car"/>
+  <w:style w:type="character" w:customStyle="1" w:styleId="PuestoCar">
+    <w:name w:val="Puesto Car"/>
     <w:basedOn w:val="Fuentedeprrafopredeter"/>
-    <w:link w:val="Ttulo"/>
+    <w:link w:val="Puesto"/>
     <w:uiPriority w:val="10"/>
     <w:rsid w:val="00E337E1"/>
     <w:rPr>
@@ -5038,7 +5009,7 @@
 </file>
 
 <file path=customXml/itemProps1.xml><?xml version="1.0" encoding="utf-8"?>
-<ds:datastoreItem xmlns:ds="http://schemas.openxmlformats.org/officeDocument/2006/customXml" ds:itemID="{ABA613B2-9667-4538-A927-30FD4F06CECF}">
+<ds:datastoreItem xmlns:ds="http://schemas.openxmlformats.org/officeDocument/2006/customXml" ds:itemID="{E843179E-CF1D-4A49-8463-9A723EB62306}">
   <ds:schemaRefs>
     <ds:schemaRef ds:uri="http://schemas.openxmlformats.org/officeDocument/2006/bibliography"/>
   </ds:schemaRefs>

</xml_diff>